<commit_message>
Correcion en el manual tecnico de configuracion del BackEnd
</commit_message>
<xml_diff>
--- a/Entregables/PT-MTC-01-Manual Técnico De Configuracion BackEnd.docx
+++ b/Entregables/PT-MTC-01-Manual Técnico De Configuracion BackEnd.docx
@@ -133,8 +133,6 @@
           <w:szCs w:val="24"/>
         </w:rPr>
       </w:pPr>
-      <w:bookmarkStart w:id="0" w:name="_GoBack"/>
-      <w:bookmarkEnd w:id="0"/>
     </w:p>
     <w:p>
       <w:pPr>
@@ -3997,295 +3995,351 @@
           <w:szCs w:val="24"/>
         </w:rPr>
       </w:pPr>
-      <w:bookmarkStart w:id="1" w:name="_gjdgxs" w:colFirst="0" w:colLast="0"/>
+      <w:bookmarkStart w:id="0" w:name="_gjdgxs" w:colFirst="0" w:colLast="0"/>
+      <w:bookmarkEnd w:id="0"/>
+    </w:p>
+    <w:p>
+      <w:pPr>
+        <w:pBdr>
+          <w:top w:val="nil"/>
+          <w:left w:val="nil"/>
+          <w:bottom w:val="nil"/>
+          <w:right w:val="nil"/>
+          <w:between w:val="nil"/>
+        </w:pBdr>
+        <w:spacing w:after="0" w:line="240" w:lineRule="auto"/>
+        <w:jc w:val="right"/>
+        <w:rPr>
+          <w:rFonts w:ascii="Tahoma" w:eastAsia="Tahoma" w:hAnsi="Tahoma" w:cs="Tahoma"/>
+          <w:color w:val="000000"/>
+          <w:sz w:val="24"/>
+          <w:szCs w:val="24"/>
+        </w:rPr>
+      </w:pPr>
+    </w:p>
+    <w:p>
+      <w:pPr>
+        <w:pBdr>
+          <w:top w:val="nil"/>
+          <w:left w:val="nil"/>
+          <w:bottom w:val="nil"/>
+          <w:right w:val="nil"/>
+          <w:between w:val="nil"/>
+        </w:pBdr>
+        <w:spacing w:after="0" w:line="240" w:lineRule="auto"/>
+        <w:jc w:val="right"/>
+        <w:rPr>
+          <w:rFonts w:ascii="Tahoma" w:eastAsia="Tahoma" w:hAnsi="Tahoma" w:cs="Tahoma"/>
+          <w:color w:val="000000"/>
+          <w:sz w:val="24"/>
+          <w:szCs w:val="24"/>
+        </w:rPr>
+      </w:pPr>
+    </w:p>
+    <w:p>
+      <w:pPr>
+        <w:pBdr>
+          <w:top w:val="nil"/>
+          <w:left w:val="nil"/>
+          <w:bottom w:val="nil"/>
+          <w:right w:val="nil"/>
+          <w:between w:val="nil"/>
+        </w:pBdr>
+        <w:spacing w:after="0" w:line="240" w:lineRule="auto"/>
+        <w:jc w:val="right"/>
+        <w:rPr>
+          <w:rFonts w:ascii="Tahoma" w:eastAsia="Tahoma" w:hAnsi="Tahoma" w:cs="Tahoma"/>
+          <w:color w:val="000000"/>
+          <w:sz w:val="24"/>
+          <w:szCs w:val="24"/>
+        </w:rPr>
+      </w:pPr>
+    </w:p>
+    <w:p>
+      <w:pPr>
+        <w:pBdr>
+          <w:top w:val="nil"/>
+          <w:left w:val="nil"/>
+          <w:bottom w:val="nil"/>
+          <w:right w:val="nil"/>
+          <w:between w:val="nil"/>
+        </w:pBdr>
+        <w:spacing w:after="0" w:line="240" w:lineRule="auto"/>
+        <w:jc w:val="right"/>
+        <w:rPr>
+          <w:rFonts w:ascii="Tahoma" w:eastAsia="Tahoma" w:hAnsi="Tahoma" w:cs="Tahoma"/>
+          <w:color w:val="000000"/>
+          <w:sz w:val="24"/>
+          <w:szCs w:val="24"/>
+        </w:rPr>
+      </w:pPr>
+    </w:p>
+    <w:p>
+      <w:pPr>
+        <w:pBdr>
+          <w:top w:val="nil"/>
+          <w:left w:val="nil"/>
+          <w:bottom w:val="nil"/>
+          <w:right w:val="nil"/>
+          <w:between w:val="nil"/>
+        </w:pBdr>
+        <w:spacing w:after="0" w:line="240" w:lineRule="auto"/>
+        <w:jc w:val="right"/>
+        <w:rPr>
+          <w:rFonts w:ascii="Tahoma" w:eastAsia="Tahoma" w:hAnsi="Tahoma" w:cs="Tahoma"/>
+          <w:color w:val="000000"/>
+          <w:sz w:val="24"/>
+          <w:szCs w:val="24"/>
+        </w:rPr>
+      </w:pPr>
+    </w:p>
+    <w:p>
+      <w:pPr>
+        <w:pBdr>
+          <w:top w:val="nil"/>
+          <w:left w:val="nil"/>
+          <w:bottom w:val="nil"/>
+          <w:right w:val="nil"/>
+          <w:between w:val="nil"/>
+        </w:pBdr>
+        <w:spacing w:after="0" w:line="240" w:lineRule="auto"/>
+        <w:jc w:val="right"/>
+        <w:rPr>
+          <w:rFonts w:ascii="Tahoma" w:eastAsia="Tahoma" w:hAnsi="Tahoma" w:cs="Tahoma"/>
+          <w:color w:val="000000"/>
+          <w:sz w:val="24"/>
+          <w:szCs w:val="24"/>
+        </w:rPr>
+      </w:pPr>
+    </w:p>
+    <w:p>
+      <w:pPr>
+        <w:pBdr>
+          <w:top w:val="nil"/>
+          <w:left w:val="nil"/>
+          <w:bottom w:val="nil"/>
+          <w:right w:val="nil"/>
+          <w:between w:val="nil"/>
+        </w:pBdr>
+        <w:spacing w:after="0" w:line="240" w:lineRule="auto"/>
+        <w:jc w:val="right"/>
+        <w:rPr>
+          <w:rFonts w:ascii="Tahoma" w:eastAsia="Tahoma" w:hAnsi="Tahoma" w:cs="Tahoma"/>
+          <w:color w:val="000000"/>
+          <w:sz w:val="24"/>
+          <w:szCs w:val="24"/>
+        </w:rPr>
+      </w:pPr>
+    </w:p>
+    <w:p>
+      <w:pPr>
+        <w:pBdr>
+          <w:top w:val="nil"/>
+          <w:left w:val="nil"/>
+          <w:bottom w:val="nil"/>
+          <w:right w:val="nil"/>
+          <w:between w:val="nil"/>
+        </w:pBdr>
+        <w:spacing w:after="0" w:line="240" w:lineRule="auto"/>
+        <w:jc w:val="right"/>
+        <w:rPr>
+          <w:rFonts w:ascii="Tahoma" w:eastAsia="Tahoma" w:hAnsi="Tahoma" w:cs="Tahoma"/>
+          <w:color w:val="000000"/>
+          <w:sz w:val="24"/>
+          <w:szCs w:val="24"/>
+        </w:rPr>
+      </w:pPr>
+    </w:p>
+    <w:p>
+      <w:pPr>
+        <w:pBdr>
+          <w:top w:val="nil"/>
+          <w:left w:val="nil"/>
+          <w:bottom w:val="nil"/>
+          <w:right w:val="nil"/>
+          <w:between w:val="nil"/>
+        </w:pBdr>
+        <w:spacing w:after="0" w:line="240" w:lineRule="auto"/>
+        <w:jc w:val="right"/>
+        <w:rPr>
+          <w:rFonts w:ascii="Tahoma" w:eastAsia="Tahoma" w:hAnsi="Tahoma" w:cs="Tahoma"/>
+          <w:color w:val="000000"/>
+          <w:sz w:val="24"/>
+          <w:szCs w:val="24"/>
+        </w:rPr>
+      </w:pPr>
+    </w:p>
+    <w:p>
+      <w:pPr>
+        <w:pBdr>
+          <w:top w:val="nil"/>
+          <w:left w:val="nil"/>
+          <w:bottom w:val="nil"/>
+          <w:right w:val="nil"/>
+          <w:between w:val="nil"/>
+        </w:pBdr>
+        <w:spacing w:after="0" w:line="240" w:lineRule="auto"/>
+        <w:jc w:val="right"/>
+        <w:rPr>
+          <w:rFonts w:ascii="Tahoma" w:eastAsia="Tahoma" w:hAnsi="Tahoma" w:cs="Tahoma"/>
+          <w:color w:val="000000"/>
+          <w:sz w:val="24"/>
+          <w:szCs w:val="24"/>
+        </w:rPr>
+      </w:pPr>
+    </w:p>
+    <w:p>
+      <w:pPr>
+        <w:pBdr>
+          <w:top w:val="nil"/>
+          <w:left w:val="nil"/>
+          <w:bottom w:val="nil"/>
+          <w:right w:val="nil"/>
+          <w:between w:val="nil"/>
+        </w:pBdr>
+        <w:spacing w:after="0" w:line="240" w:lineRule="auto"/>
+        <w:jc w:val="right"/>
+        <w:rPr>
+          <w:rFonts w:ascii="Tahoma" w:eastAsia="Tahoma" w:hAnsi="Tahoma" w:cs="Tahoma"/>
+          <w:color w:val="000000"/>
+          <w:sz w:val="24"/>
+          <w:szCs w:val="24"/>
+        </w:rPr>
+      </w:pPr>
+    </w:p>
+    <w:p>
+      <w:pPr>
+        <w:pBdr>
+          <w:top w:val="nil"/>
+          <w:left w:val="nil"/>
+          <w:bottom w:val="nil"/>
+          <w:right w:val="nil"/>
+          <w:between w:val="nil"/>
+        </w:pBdr>
+        <w:spacing w:after="0" w:line="240" w:lineRule="auto"/>
+        <w:jc w:val="right"/>
+        <w:rPr>
+          <w:rFonts w:ascii="Tahoma" w:eastAsia="Tahoma" w:hAnsi="Tahoma" w:cs="Tahoma"/>
+          <w:color w:val="000000"/>
+          <w:sz w:val="24"/>
+          <w:szCs w:val="24"/>
+        </w:rPr>
+      </w:pPr>
+    </w:p>
+    <w:p>
+      <w:pPr>
+        <w:pBdr>
+          <w:top w:val="nil"/>
+          <w:left w:val="nil"/>
+          <w:bottom w:val="nil"/>
+          <w:right w:val="nil"/>
+          <w:between w:val="nil"/>
+        </w:pBdr>
+        <w:spacing w:after="0" w:line="240" w:lineRule="auto"/>
+        <w:jc w:val="right"/>
+        <w:rPr>
+          <w:rFonts w:ascii="Tahoma" w:eastAsia="Tahoma" w:hAnsi="Tahoma" w:cs="Tahoma"/>
+          <w:color w:val="000000"/>
+          <w:sz w:val="24"/>
+          <w:szCs w:val="24"/>
+        </w:rPr>
+      </w:pPr>
+    </w:p>
+    <w:p>
+      <w:pPr>
+        <w:pBdr>
+          <w:top w:val="nil"/>
+          <w:left w:val="nil"/>
+          <w:bottom w:val="nil"/>
+          <w:right w:val="nil"/>
+          <w:between w:val="nil"/>
+        </w:pBdr>
+        <w:spacing w:after="0" w:line="240" w:lineRule="auto"/>
+        <w:jc w:val="right"/>
+        <w:rPr>
+          <w:rFonts w:ascii="Tahoma" w:eastAsia="Tahoma" w:hAnsi="Tahoma" w:cs="Tahoma"/>
+          <w:color w:val="000000"/>
+          <w:sz w:val="24"/>
+          <w:szCs w:val="24"/>
+        </w:rPr>
+      </w:pPr>
+    </w:p>
+    <w:p>
+      <w:pPr>
+        <w:pBdr>
+          <w:top w:val="nil"/>
+          <w:left w:val="nil"/>
+          <w:bottom w:val="nil"/>
+          <w:right w:val="nil"/>
+          <w:between w:val="nil"/>
+        </w:pBdr>
+        <w:spacing w:after="0" w:line="240" w:lineRule="auto"/>
+        <w:jc w:val="right"/>
+        <w:rPr>
+          <w:rFonts w:ascii="Tahoma" w:eastAsia="Tahoma" w:hAnsi="Tahoma" w:cs="Tahoma"/>
+          <w:color w:val="000000"/>
+          <w:sz w:val="24"/>
+          <w:szCs w:val="24"/>
+        </w:rPr>
+      </w:pPr>
+    </w:p>
+    <w:p/>
+    <w:p>
+      <w:pPr>
+        <w:pStyle w:val="Ttulo1"/>
+        <w:rPr>
+          <w:rFonts w:ascii="Arial" w:eastAsia="Arial" w:hAnsi="Arial" w:cs="Arial"/>
+          <w:color w:val="000000"/>
+          <w:sz w:val="24"/>
+          <w:szCs w:val="24"/>
+        </w:rPr>
+      </w:pPr>
+      <w:bookmarkStart w:id="1" w:name="_Toc75268267"/>
+      <w:r>
+        <w:rPr>
+          <w:rFonts w:ascii="Arial" w:eastAsia="Arial" w:hAnsi="Arial" w:cs="Arial"/>
+          <w:color w:val="000000"/>
+          <w:sz w:val="24"/>
+          <w:szCs w:val="24"/>
+        </w:rPr>
+        <w:t>1.  Introducción</w:t>
+      </w:r>
       <w:bookmarkEnd w:id="1"/>
     </w:p>
     <w:p>
       <w:pPr>
-        <w:pBdr>
-          <w:top w:val="nil"/>
-          <w:left w:val="nil"/>
-          <w:bottom w:val="nil"/>
-          <w:right w:val="nil"/>
-          <w:between w:val="nil"/>
-        </w:pBdr>
-        <w:spacing w:after="0" w:line="240" w:lineRule="auto"/>
-        <w:jc w:val="right"/>
-        <w:rPr>
-          <w:rFonts w:ascii="Tahoma" w:eastAsia="Tahoma" w:hAnsi="Tahoma" w:cs="Tahoma"/>
-          <w:color w:val="000000"/>
-          <w:sz w:val="24"/>
-          <w:szCs w:val="24"/>
-        </w:rPr>
-      </w:pPr>
-    </w:p>
-    <w:p>
-      <w:pPr>
-        <w:pBdr>
-          <w:top w:val="nil"/>
-          <w:left w:val="nil"/>
-          <w:bottom w:val="nil"/>
-          <w:right w:val="nil"/>
-          <w:between w:val="nil"/>
-        </w:pBdr>
-        <w:spacing w:after="0" w:line="240" w:lineRule="auto"/>
-        <w:jc w:val="right"/>
-        <w:rPr>
-          <w:rFonts w:ascii="Tahoma" w:eastAsia="Tahoma" w:hAnsi="Tahoma" w:cs="Tahoma"/>
-          <w:color w:val="000000"/>
-          <w:sz w:val="24"/>
-          <w:szCs w:val="24"/>
-        </w:rPr>
-      </w:pPr>
-    </w:p>
-    <w:p>
-      <w:pPr>
-        <w:pBdr>
-          <w:top w:val="nil"/>
-          <w:left w:val="nil"/>
-          <w:bottom w:val="nil"/>
-          <w:right w:val="nil"/>
-          <w:between w:val="nil"/>
-        </w:pBdr>
-        <w:spacing w:after="0" w:line="240" w:lineRule="auto"/>
-        <w:jc w:val="right"/>
-        <w:rPr>
-          <w:rFonts w:ascii="Tahoma" w:eastAsia="Tahoma" w:hAnsi="Tahoma" w:cs="Tahoma"/>
-          <w:color w:val="000000"/>
-          <w:sz w:val="24"/>
-          <w:szCs w:val="24"/>
-        </w:rPr>
-      </w:pPr>
-    </w:p>
-    <w:p>
-      <w:pPr>
-        <w:pBdr>
-          <w:top w:val="nil"/>
-          <w:left w:val="nil"/>
-          <w:bottom w:val="nil"/>
-          <w:right w:val="nil"/>
-          <w:between w:val="nil"/>
-        </w:pBdr>
-        <w:spacing w:after="0" w:line="240" w:lineRule="auto"/>
-        <w:jc w:val="right"/>
-        <w:rPr>
-          <w:rFonts w:ascii="Tahoma" w:eastAsia="Tahoma" w:hAnsi="Tahoma" w:cs="Tahoma"/>
-          <w:color w:val="000000"/>
-          <w:sz w:val="24"/>
-          <w:szCs w:val="24"/>
-        </w:rPr>
-      </w:pPr>
-    </w:p>
-    <w:p>
-      <w:pPr>
-        <w:pBdr>
-          <w:top w:val="nil"/>
-          <w:left w:val="nil"/>
-          <w:bottom w:val="nil"/>
-          <w:right w:val="nil"/>
-          <w:between w:val="nil"/>
-        </w:pBdr>
-        <w:spacing w:after="0" w:line="240" w:lineRule="auto"/>
-        <w:jc w:val="right"/>
-        <w:rPr>
-          <w:rFonts w:ascii="Tahoma" w:eastAsia="Tahoma" w:hAnsi="Tahoma" w:cs="Tahoma"/>
-          <w:color w:val="000000"/>
-          <w:sz w:val="24"/>
-          <w:szCs w:val="24"/>
-        </w:rPr>
-      </w:pPr>
-    </w:p>
-    <w:p>
-      <w:pPr>
-        <w:pBdr>
-          <w:top w:val="nil"/>
-          <w:left w:val="nil"/>
-          <w:bottom w:val="nil"/>
-          <w:right w:val="nil"/>
-          <w:between w:val="nil"/>
-        </w:pBdr>
-        <w:spacing w:after="0" w:line="240" w:lineRule="auto"/>
-        <w:jc w:val="right"/>
-        <w:rPr>
-          <w:rFonts w:ascii="Tahoma" w:eastAsia="Tahoma" w:hAnsi="Tahoma" w:cs="Tahoma"/>
-          <w:color w:val="000000"/>
-          <w:sz w:val="24"/>
-          <w:szCs w:val="24"/>
-        </w:rPr>
-      </w:pPr>
-    </w:p>
-    <w:p>
-      <w:pPr>
-        <w:pBdr>
-          <w:top w:val="nil"/>
-          <w:left w:val="nil"/>
-          <w:bottom w:val="nil"/>
-          <w:right w:val="nil"/>
-          <w:between w:val="nil"/>
-        </w:pBdr>
-        <w:spacing w:after="0" w:line="240" w:lineRule="auto"/>
-        <w:jc w:val="right"/>
-        <w:rPr>
-          <w:rFonts w:ascii="Tahoma" w:eastAsia="Tahoma" w:hAnsi="Tahoma" w:cs="Tahoma"/>
-          <w:color w:val="000000"/>
-          <w:sz w:val="24"/>
-          <w:szCs w:val="24"/>
-        </w:rPr>
-      </w:pPr>
-    </w:p>
-    <w:p>
-      <w:pPr>
-        <w:pBdr>
-          <w:top w:val="nil"/>
-          <w:left w:val="nil"/>
-          <w:bottom w:val="nil"/>
-          <w:right w:val="nil"/>
-          <w:between w:val="nil"/>
-        </w:pBdr>
-        <w:spacing w:after="0" w:line="240" w:lineRule="auto"/>
-        <w:jc w:val="right"/>
-        <w:rPr>
-          <w:rFonts w:ascii="Tahoma" w:eastAsia="Tahoma" w:hAnsi="Tahoma" w:cs="Tahoma"/>
-          <w:color w:val="000000"/>
-          <w:sz w:val="24"/>
-          <w:szCs w:val="24"/>
-        </w:rPr>
-      </w:pPr>
-    </w:p>
-    <w:p>
-      <w:pPr>
-        <w:pBdr>
-          <w:top w:val="nil"/>
-          <w:left w:val="nil"/>
-          <w:bottom w:val="nil"/>
-          <w:right w:val="nil"/>
-          <w:between w:val="nil"/>
-        </w:pBdr>
-        <w:spacing w:after="0" w:line="240" w:lineRule="auto"/>
-        <w:jc w:val="right"/>
-        <w:rPr>
-          <w:rFonts w:ascii="Tahoma" w:eastAsia="Tahoma" w:hAnsi="Tahoma" w:cs="Tahoma"/>
-          <w:color w:val="000000"/>
-          <w:sz w:val="24"/>
-          <w:szCs w:val="24"/>
-        </w:rPr>
-      </w:pPr>
-    </w:p>
-    <w:p>
-      <w:pPr>
-        <w:pBdr>
-          <w:top w:val="nil"/>
-          <w:left w:val="nil"/>
-          <w:bottom w:val="nil"/>
-          <w:right w:val="nil"/>
-          <w:between w:val="nil"/>
-        </w:pBdr>
-        <w:spacing w:after="0" w:line="240" w:lineRule="auto"/>
-        <w:jc w:val="right"/>
-        <w:rPr>
-          <w:rFonts w:ascii="Tahoma" w:eastAsia="Tahoma" w:hAnsi="Tahoma" w:cs="Tahoma"/>
-          <w:color w:val="000000"/>
-          <w:sz w:val="24"/>
-          <w:szCs w:val="24"/>
-        </w:rPr>
-      </w:pPr>
-    </w:p>
-    <w:p>
-      <w:pPr>
-        <w:pBdr>
-          <w:top w:val="nil"/>
-          <w:left w:val="nil"/>
-          <w:bottom w:val="nil"/>
-          <w:right w:val="nil"/>
-          <w:between w:val="nil"/>
-        </w:pBdr>
-        <w:spacing w:after="0" w:line="240" w:lineRule="auto"/>
-        <w:jc w:val="right"/>
-        <w:rPr>
-          <w:rFonts w:ascii="Tahoma" w:eastAsia="Tahoma" w:hAnsi="Tahoma" w:cs="Tahoma"/>
-          <w:color w:val="000000"/>
-          <w:sz w:val="24"/>
-          <w:szCs w:val="24"/>
-        </w:rPr>
-      </w:pPr>
-    </w:p>
-    <w:p>
-      <w:pPr>
-        <w:pBdr>
-          <w:top w:val="nil"/>
-          <w:left w:val="nil"/>
-          <w:bottom w:val="nil"/>
-          <w:right w:val="nil"/>
-          <w:between w:val="nil"/>
-        </w:pBdr>
-        <w:spacing w:after="0" w:line="240" w:lineRule="auto"/>
-        <w:jc w:val="right"/>
-        <w:rPr>
-          <w:rFonts w:ascii="Tahoma" w:eastAsia="Tahoma" w:hAnsi="Tahoma" w:cs="Tahoma"/>
-          <w:color w:val="000000"/>
-          <w:sz w:val="24"/>
-          <w:szCs w:val="24"/>
-        </w:rPr>
-      </w:pPr>
-    </w:p>
-    <w:p>
-      <w:pPr>
-        <w:pBdr>
-          <w:top w:val="nil"/>
-          <w:left w:val="nil"/>
-          <w:bottom w:val="nil"/>
-          <w:right w:val="nil"/>
-          <w:between w:val="nil"/>
-        </w:pBdr>
-        <w:spacing w:after="0" w:line="240" w:lineRule="auto"/>
-        <w:jc w:val="right"/>
-        <w:rPr>
-          <w:rFonts w:ascii="Tahoma" w:eastAsia="Tahoma" w:hAnsi="Tahoma" w:cs="Tahoma"/>
-          <w:color w:val="000000"/>
-          <w:sz w:val="24"/>
-          <w:szCs w:val="24"/>
-        </w:rPr>
-      </w:pPr>
-    </w:p>
-    <w:p>
-      <w:pPr>
-        <w:pBdr>
-          <w:top w:val="nil"/>
-          <w:left w:val="nil"/>
-          <w:bottom w:val="nil"/>
-          <w:right w:val="nil"/>
-          <w:between w:val="nil"/>
-        </w:pBdr>
-        <w:spacing w:after="0" w:line="240" w:lineRule="auto"/>
-        <w:jc w:val="right"/>
-        <w:rPr>
-          <w:rFonts w:ascii="Tahoma" w:eastAsia="Tahoma" w:hAnsi="Tahoma" w:cs="Tahoma"/>
-          <w:color w:val="000000"/>
-          <w:sz w:val="24"/>
-          <w:szCs w:val="24"/>
-        </w:rPr>
-      </w:pPr>
-    </w:p>
-    <w:p>
-      <w:pPr>
-        <w:pBdr>
-          <w:top w:val="nil"/>
-          <w:left w:val="nil"/>
-          <w:bottom w:val="nil"/>
-          <w:right w:val="nil"/>
-          <w:between w:val="nil"/>
-        </w:pBdr>
-        <w:spacing w:after="0" w:line="240" w:lineRule="auto"/>
-        <w:jc w:val="right"/>
-        <w:rPr>
-          <w:rFonts w:ascii="Tahoma" w:eastAsia="Tahoma" w:hAnsi="Tahoma" w:cs="Tahoma"/>
-          <w:color w:val="000000"/>
-          <w:sz w:val="24"/>
-          <w:szCs w:val="24"/>
-        </w:rPr>
-      </w:pPr>
-    </w:p>
-    <w:p/>
+        <w:jc w:val="both"/>
+        <w:rPr>
+          <w:rFonts w:ascii="Arial" w:eastAsia="Arial" w:hAnsi="Arial" w:cs="Arial"/>
+          <w:sz w:val="24"/>
+          <w:szCs w:val="24"/>
+        </w:rPr>
+      </w:pPr>
+      <w:r>
+        <w:rPr>
+          <w:rFonts w:ascii="Arial" w:eastAsia="Arial" w:hAnsi="Arial" w:cs="Arial"/>
+          <w:sz w:val="24"/>
+          <w:szCs w:val="24"/>
+        </w:rPr>
+        <w:t>En el</w:t>
+      </w:r>
+      <w:r>
+        <w:rPr>
+          <w:rFonts w:ascii="Arial" w:eastAsia="Arial" w:hAnsi="Arial" w:cs="Arial"/>
+          <w:sz w:val="24"/>
+          <w:szCs w:val="24"/>
+        </w:rPr>
+        <w:t xml:space="preserve"> presente documento se detallará el plan para el manual de instalación, configuración y despliegue</w:t>
+      </w:r>
+      <w:r>
+        <w:rPr>
+          <w:rFonts w:ascii="Arial" w:eastAsia="Arial" w:hAnsi="Arial" w:cs="Arial"/>
+          <w:sz w:val="24"/>
+          <w:szCs w:val="24"/>
+        </w:rPr>
+        <w:t xml:space="preserve"> para la plataforma construida por parte del equipo de desarrollo, estructurando la información adecuada para facilitar y conocer cómo se fue el despliegue de la plataforma a servidores externos o de terceros, conoceremos algunos aspectos fundamentales que se deben tener en cuenta en esta etapa del desarrollo; proyectos involucrados o software de otras empresas que nos facilitan el trabajo y que a su vez son herramientas del día a día que son realmente necesarias para el desarrollo de software.</w:t>
+      </w:r>
+    </w:p>
     <w:p>
       <w:pPr>
         <w:pStyle w:val="Ttulo1"/>
@@ -4296,50 +4350,89 @@
           <w:szCs w:val="24"/>
         </w:rPr>
       </w:pPr>
-      <w:bookmarkStart w:id="2" w:name="_Toc75268267"/>
-      <w:r>
-        <w:rPr>
-          <w:rFonts w:ascii="Arial" w:eastAsia="Arial" w:hAnsi="Arial" w:cs="Arial"/>
-          <w:color w:val="000000"/>
-          <w:sz w:val="24"/>
-          <w:szCs w:val="24"/>
-        </w:rPr>
-        <w:t>1.  Introducción</w:t>
+      <w:bookmarkStart w:id="2" w:name="_Toc75268268"/>
+      <w:r>
+        <w:rPr>
+          <w:rFonts w:ascii="Arial" w:eastAsia="Arial" w:hAnsi="Arial" w:cs="Arial"/>
+          <w:color w:val="000000"/>
+          <w:sz w:val="24"/>
+          <w:szCs w:val="24"/>
+        </w:rPr>
+        <w:t>2.  Alcance</w:t>
       </w:r>
       <w:bookmarkEnd w:id="2"/>
     </w:p>
     <w:p>
       <w:pPr>
-        <w:jc w:val="both"/>
-        <w:rPr>
-          <w:rFonts w:ascii="Arial" w:eastAsia="Arial" w:hAnsi="Arial" w:cs="Arial"/>
-          <w:sz w:val="24"/>
-          <w:szCs w:val="24"/>
-        </w:rPr>
-      </w:pPr>
-      <w:r>
-        <w:rPr>
-          <w:rFonts w:ascii="Arial" w:eastAsia="Arial" w:hAnsi="Arial" w:cs="Arial"/>
-          <w:sz w:val="24"/>
-          <w:szCs w:val="24"/>
-        </w:rPr>
-        <w:t>En el</w:t>
-      </w:r>
-      <w:r>
-        <w:rPr>
-          <w:rFonts w:ascii="Arial" w:eastAsia="Arial" w:hAnsi="Arial" w:cs="Arial"/>
-          <w:sz w:val="24"/>
-          <w:szCs w:val="24"/>
-        </w:rPr>
-        <w:t xml:space="preserve"> presente documento se detallará el plan para el manual de instalación, configuración y despliegue</w:t>
-      </w:r>
-      <w:r>
-        <w:rPr>
-          <w:rFonts w:ascii="Arial" w:eastAsia="Arial" w:hAnsi="Arial" w:cs="Arial"/>
-          <w:sz w:val="24"/>
-          <w:szCs w:val="24"/>
-        </w:rPr>
-        <w:t xml:space="preserve"> para la plataforma construida por parte del equipo de desarrollo, estructurando la información adecuada para facilitar y conocer cómo se fue el despliegue de la plataforma a servidores externos o de terceros, conoceremos algunos aspectos fundamentales que se deben tener en cuenta en esta etapa del desarrollo; proyectos involucrados o software de otras empresas que nos facilitan el trabajo y que a su vez son herramientas del día a día que son realmente necesarias para el desarrollo de software.</w:t>
+        <w:rPr>
+          <w:rFonts w:ascii="Arial" w:eastAsia="Arial" w:hAnsi="Arial" w:cs="Arial"/>
+          <w:sz w:val="24"/>
+          <w:szCs w:val="24"/>
+        </w:rPr>
+      </w:pPr>
+      <w:r>
+        <w:rPr>
+          <w:rFonts w:ascii="Arial" w:eastAsia="Arial" w:hAnsi="Arial" w:cs="Arial"/>
+          <w:sz w:val="24"/>
+          <w:szCs w:val="24"/>
+        </w:rPr>
+        <w:t>En nuestro trabajo para el plan de instalación, configuración y despliegue es importante tener en cuenta las herramientas de software y servicios de</w:t>
+      </w:r>
+      <w:r>
+        <w:rPr>
+          <w:rFonts w:ascii="Arial" w:eastAsia="Arial" w:hAnsi="Arial" w:cs="Arial"/>
+          <w:sz w:val="24"/>
+          <w:szCs w:val="24"/>
+        </w:rPr>
+        <w:t xml:space="preserve"> terceros</w:t>
+      </w:r>
+      <w:r>
+        <w:rPr>
+          <w:rFonts w:ascii="Arial" w:eastAsia="Arial" w:hAnsi="Arial" w:cs="Arial"/>
+          <w:sz w:val="24"/>
+          <w:szCs w:val="24"/>
+        </w:rPr>
+        <w:t xml:space="preserve"> que dieron soporte al desarrollo del producto construido tales como:</w:t>
+      </w:r>
+      <w:r>
+        <w:rPr>
+          <w:rFonts w:ascii="Arial" w:eastAsia="Arial" w:hAnsi="Arial" w:cs="Arial"/>
+          <w:sz w:val="24"/>
+          <w:szCs w:val="24"/>
+        </w:rPr>
+        <w:t xml:space="preserve"> Git, Mongo DB Atlas, IBM Cloud y Dropbox, ya que con estas herramientas podemos trabajar adecuadamente el proyecto, con tecnologías que </w:t>
+      </w:r>
+      <w:r>
+        <w:rPr>
+          <w:rFonts w:ascii="Arial" w:eastAsia="Arial" w:hAnsi="Arial" w:cs="Arial"/>
+          <w:sz w:val="24"/>
+          <w:szCs w:val="24"/>
+        </w:rPr>
+        <w:t>nos acercan a</w:t>
+      </w:r>
+      <w:r>
+        <w:rPr>
+          <w:rFonts w:ascii="Arial" w:eastAsia="Arial" w:hAnsi="Arial" w:cs="Arial"/>
+          <w:sz w:val="24"/>
+          <w:szCs w:val="24"/>
+        </w:rPr>
+        <w:t xml:space="preserve"> como se trabaja hoy en día en las industrias de desarrollo de software</w:t>
+      </w:r>
+      <w:r>
+        <w:rPr>
+          <w:rFonts w:ascii="Arial" w:eastAsia="Arial" w:hAnsi="Arial" w:cs="Arial"/>
+          <w:sz w:val="24"/>
+          <w:szCs w:val="24"/>
+        </w:rPr>
+        <w:t>.</w:t>
+      </w:r>
+      <w:r>
+        <w:rPr>
+          <w:rFonts w:ascii="Arial" w:eastAsia="Arial" w:hAnsi="Arial" w:cs="Arial"/>
+          <w:sz w:val="24"/>
+          <w:szCs w:val="24"/>
+        </w:rPr>
+        <w:t xml:space="preserve"> </w:t>
       </w:r>
     </w:p>
     <w:p>
@@ -4352,112 +4445,17 @@
           <w:szCs w:val="24"/>
         </w:rPr>
       </w:pPr>
-      <w:bookmarkStart w:id="3" w:name="_Toc75268268"/>
-      <w:r>
-        <w:rPr>
-          <w:rFonts w:ascii="Arial" w:eastAsia="Arial" w:hAnsi="Arial" w:cs="Arial"/>
-          <w:color w:val="000000"/>
-          <w:sz w:val="24"/>
-          <w:szCs w:val="24"/>
-        </w:rPr>
-        <w:t>2.  Alcance</w:t>
+      <w:bookmarkStart w:id="3" w:name="_Toc75268269"/>
+      <w:r>
+        <w:rPr>
+          <w:rFonts w:ascii="Arial" w:eastAsia="Arial" w:hAnsi="Arial" w:cs="Arial"/>
+          <w:color w:val="000000"/>
+          <w:sz w:val="24"/>
+          <w:szCs w:val="24"/>
+        </w:rPr>
+        <w:t>3. Definiciones, siglas y abreviaturas</w:t>
       </w:r>
       <w:bookmarkEnd w:id="3"/>
-    </w:p>
-    <w:p>
-      <w:pPr>
-        <w:rPr>
-          <w:rFonts w:ascii="Arial" w:eastAsia="Arial" w:hAnsi="Arial" w:cs="Arial"/>
-          <w:sz w:val="24"/>
-          <w:szCs w:val="24"/>
-        </w:rPr>
-      </w:pPr>
-      <w:r>
-        <w:rPr>
-          <w:rFonts w:ascii="Arial" w:eastAsia="Arial" w:hAnsi="Arial" w:cs="Arial"/>
-          <w:sz w:val="24"/>
-          <w:szCs w:val="24"/>
-        </w:rPr>
-        <w:t>En nuestro trabajo para el plan de instalación, configuración y despliegue es importante tener en cuenta las herramientas de software y servicios de</w:t>
-      </w:r>
-      <w:r>
-        <w:rPr>
-          <w:rFonts w:ascii="Arial" w:eastAsia="Arial" w:hAnsi="Arial" w:cs="Arial"/>
-          <w:sz w:val="24"/>
-          <w:szCs w:val="24"/>
-        </w:rPr>
-        <w:t xml:space="preserve"> terceros</w:t>
-      </w:r>
-      <w:r>
-        <w:rPr>
-          <w:rFonts w:ascii="Arial" w:eastAsia="Arial" w:hAnsi="Arial" w:cs="Arial"/>
-          <w:sz w:val="24"/>
-          <w:szCs w:val="24"/>
-        </w:rPr>
-        <w:t xml:space="preserve"> que dieron soporte al desarrollo del producto construido tales como:</w:t>
-      </w:r>
-      <w:r>
-        <w:rPr>
-          <w:rFonts w:ascii="Arial" w:eastAsia="Arial" w:hAnsi="Arial" w:cs="Arial"/>
-          <w:sz w:val="24"/>
-          <w:szCs w:val="24"/>
-        </w:rPr>
-        <w:t xml:space="preserve"> Git, Mongo DB Atlas, IBM Cloud y Dropbox, ya que con estas herramientas podemos trabajar adecuadamente el proyecto, con tecnologías que </w:t>
-      </w:r>
-      <w:r>
-        <w:rPr>
-          <w:rFonts w:ascii="Arial" w:eastAsia="Arial" w:hAnsi="Arial" w:cs="Arial"/>
-          <w:sz w:val="24"/>
-          <w:szCs w:val="24"/>
-        </w:rPr>
-        <w:t>nos acercan a</w:t>
-      </w:r>
-      <w:r>
-        <w:rPr>
-          <w:rFonts w:ascii="Arial" w:eastAsia="Arial" w:hAnsi="Arial" w:cs="Arial"/>
-          <w:sz w:val="24"/>
-          <w:szCs w:val="24"/>
-        </w:rPr>
-        <w:t xml:space="preserve"> como se trabaja hoy en día en las industrias de desarrollo de software</w:t>
-      </w:r>
-      <w:r>
-        <w:rPr>
-          <w:rFonts w:ascii="Arial" w:eastAsia="Arial" w:hAnsi="Arial" w:cs="Arial"/>
-          <w:sz w:val="24"/>
-          <w:szCs w:val="24"/>
-        </w:rPr>
-        <w:t>.</w:t>
-      </w:r>
-      <w:r>
-        <w:rPr>
-          <w:rFonts w:ascii="Arial" w:eastAsia="Arial" w:hAnsi="Arial" w:cs="Arial"/>
-          <w:sz w:val="24"/>
-          <w:szCs w:val="24"/>
-        </w:rPr>
-        <w:t xml:space="preserve"> </w:t>
-      </w:r>
-    </w:p>
-    <w:p>
-      <w:pPr>
-        <w:pStyle w:val="Ttulo1"/>
-        <w:rPr>
-          <w:rFonts w:ascii="Arial" w:eastAsia="Arial" w:hAnsi="Arial" w:cs="Arial"/>
-          <w:color w:val="000000"/>
-          <w:sz w:val="24"/>
-          <w:szCs w:val="24"/>
-        </w:rPr>
-      </w:pPr>
-      <w:bookmarkStart w:id="4" w:name="_Toc75268269"/>
-      <w:r>
-        <w:rPr>
-          <w:rFonts w:ascii="Arial" w:eastAsia="Arial" w:hAnsi="Arial" w:cs="Arial"/>
-          <w:color w:val="000000"/>
-          <w:sz w:val="24"/>
-          <w:szCs w:val="24"/>
-        </w:rPr>
-        <w:t>3. Definiciones, siglas y abreviaturas</w:t>
-      </w:r>
-      <w:bookmarkEnd w:id="4"/>
     </w:p>
     <w:p>
       <w:pPr>
@@ -4653,7 +4651,7 @@
           <w:szCs w:val="24"/>
         </w:rPr>
       </w:pPr>
-      <w:bookmarkStart w:id="5" w:name="_Toc75268270"/>
+      <w:bookmarkStart w:id="4" w:name="_Toc75268270"/>
       <w:r>
         <w:rPr>
           <w:rFonts w:ascii="Arial" w:eastAsia="Arial" w:hAnsi="Arial" w:cs="Arial"/>
@@ -4663,7 +4661,7 @@
         </w:rPr>
         <w:t>4. Responsables e involucrados</w:t>
       </w:r>
-      <w:bookmarkEnd w:id="5"/>
+      <w:bookmarkEnd w:id="4"/>
     </w:p>
     <w:tbl>
       <w:tblPr>
@@ -4938,7 +4936,7 @@
           <w:szCs w:val="24"/>
         </w:rPr>
       </w:pPr>
-      <w:bookmarkStart w:id="6" w:name="_Toc75268271"/>
+      <w:bookmarkStart w:id="5" w:name="_Toc75268271"/>
       <w:r>
         <w:rPr>
           <w:rFonts w:ascii="Arial" w:eastAsia="Arial" w:hAnsi="Arial" w:cs="Arial"/>
@@ -4948,7 +4946,7 @@
         </w:rPr>
         <w:t>5. Aspectos Técnicos</w:t>
       </w:r>
-      <w:bookmarkEnd w:id="6"/>
+      <w:bookmarkEnd w:id="5"/>
     </w:p>
     <w:p>
       <w:pPr>
@@ -5080,7 +5078,7 @@
           <w:szCs w:val="24"/>
         </w:rPr>
       </w:pPr>
-      <w:bookmarkStart w:id="7" w:name="_Toc75268272"/>
+      <w:bookmarkStart w:id="6" w:name="_Toc75268272"/>
       <w:r>
         <w:rPr>
           <w:rFonts w:ascii="Arial" w:eastAsia="Arial" w:hAnsi="Arial" w:cs="Arial"/>
@@ -5090,205 +5088,205 @@
         </w:rPr>
         <w:t>6. Requisitos de Configuración</w:t>
       </w:r>
+      <w:bookmarkEnd w:id="6"/>
+    </w:p>
+    <w:p>
+      <w:pPr>
+        <w:jc w:val="both"/>
+        <w:rPr>
+          <w:rFonts w:ascii="Arial" w:eastAsia="Arial" w:hAnsi="Arial" w:cs="Arial"/>
+          <w:sz w:val="24"/>
+          <w:szCs w:val="20"/>
+        </w:rPr>
+      </w:pPr>
+      <w:r>
+        <w:rPr>
+          <w:rFonts w:ascii="Arial" w:eastAsia="Arial" w:hAnsi="Arial" w:cs="Arial"/>
+          <w:sz w:val="24"/>
+          <w:szCs w:val="20"/>
+        </w:rPr>
+        <w:t xml:space="preserve">En el interior del </w:t>
+      </w:r>
+      <w:r>
+        <w:rPr>
+          <w:rFonts w:ascii="Arial" w:eastAsia="Arial" w:hAnsi="Arial" w:cs="Arial"/>
+          <w:sz w:val="24"/>
+          <w:szCs w:val="20"/>
+        </w:rPr>
+        <w:t xml:space="preserve">proyecto manejamos el framework Flask de Python junto a librerías tales como Dropbox para almacenar las imágenes que utilizamos en el aplicativo, </w:t>
+      </w:r>
+      <w:proofErr w:type="spellStart"/>
+      <w:r>
+        <w:rPr>
+          <w:rFonts w:ascii="Arial" w:eastAsia="Arial" w:hAnsi="Arial" w:cs="Arial"/>
+          <w:sz w:val="24"/>
+          <w:szCs w:val="20"/>
+        </w:rPr>
+        <w:t>Bcrypt</w:t>
+      </w:r>
+      <w:proofErr w:type="spellEnd"/>
+      <w:r>
+        <w:rPr>
+          <w:rFonts w:ascii="Arial" w:eastAsia="Arial" w:hAnsi="Arial" w:cs="Arial"/>
+          <w:sz w:val="24"/>
+          <w:szCs w:val="20"/>
+        </w:rPr>
+        <w:t xml:space="preserve"> para encriptación, </w:t>
+      </w:r>
+      <w:proofErr w:type="spellStart"/>
+      <w:r>
+        <w:rPr>
+          <w:rFonts w:ascii="Arial" w:eastAsia="Arial" w:hAnsi="Arial" w:cs="Arial"/>
+          <w:sz w:val="24"/>
+          <w:szCs w:val="20"/>
+        </w:rPr>
+        <w:t>Pillow</w:t>
+      </w:r>
+      <w:proofErr w:type="spellEnd"/>
+      <w:r>
+        <w:rPr>
+          <w:rFonts w:ascii="Arial" w:eastAsia="Arial" w:hAnsi="Arial" w:cs="Arial"/>
+          <w:sz w:val="24"/>
+          <w:szCs w:val="20"/>
+        </w:rPr>
+        <w:t xml:space="preserve"> para abrir, manipular y guardar archivos, </w:t>
+      </w:r>
+      <w:proofErr w:type="spellStart"/>
+      <w:r>
+        <w:rPr>
+          <w:rFonts w:ascii="Arial" w:eastAsia="Arial" w:hAnsi="Arial" w:cs="Arial"/>
+          <w:sz w:val="24"/>
+          <w:szCs w:val="20"/>
+        </w:rPr>
+        <w:t>Pymongo</w:t>
+      </w:r>
+      <w:proofErr w:type="spellEnd"/>
+      <w:r>
+        <w:rPr>
+          <w:rFonts w:ascii="Arial" w:eastAsia="Arial" w:hAnsi="Arial" w:cs="Arial"/>
+          <w:sz w:val="24"/>
+          <w:szCs w:val="20"/>
+        </w:rPr>
+        <w:t xml:space="preserve"> para hacer consultas a la base de datos, </w:t>
+      </w:r>
+      <w:proofErr w:type="spellStart"/>
+      <w:r>
+        <w:rPr>
+          <w:rFonts w:ascii="Arial" w:eastAsia="Arial" w:hAnsi="Arial" w:cs="Arial"/>
+          <w:sz w:val="24"/>
+          <w:szCs w:val="20"/>
+        </w:rPr>
+        <w:t>Qrcode</w:t>
+      </w:r>
+      <w:proofErr w:type="spellEnd"/>
+      <w:r>
+        <w:rPr>
+          <w:rFonts w:ascii="Arial" w:eastAsia="Arial" w:hAnsi="Arial" w:cs="Arial"/>
+          <w:sz w:val="24"/>
+          <w:szCs w:val="20"/>
+        </w:rPr>
+        <w:t xml:space="preserve"> para generar códigos </w:t>
+      </w:r>
+      <w:proofErr w:type="spellStart"/>
+      <w:r>
+        <w:rPr>
+          <w:rFonts w:ascii="Arial" w:eastAsia="Arial" w:hAnsi="Arial" w:cs="Arial"/>
+          <w:sz w:val="24"/>
+          <w:szCs w:val="20"/>
+        </w:rPr>
+        <w:t>Qr</w:t>
+      </w:r>
+      <w:proofErr w:type="spellEnd"/>
+      <w:r>
+        <w:rPr>
+          <w:rFonts w:ascii="Arial" w:eastAsia="Arial" w:hAnsi="Arial" w:cs="Arial"/>
+          <w:sz w:val="24"/>
+          <w:szCs w:val="20"/>
+        </w:rPr>
+        <w:t xml:space="preserve"> e instalar IBM Cloud CLI</w:t>
+      </w:r>
+      <w:r>
+        <w:rPr>
+          <w:rFonts w:ascii="Arial" w:eastAsia="Arial" w:hAnsi="Arial" w:cs="Arial"/>
+          <w:sz w:val="24"/>
+          <w:szCs w:val="20"/>
+        </w:rPr>
+        <w:t>.</w:t>
+      </w:r>
+    </w:p>
+    <w:p>
+      <w:pPr>
+        <w:jc w:val="both"/>
+        <w:rPr>
+          <w:rFonts w:ascii="Arial" w:eastAsia="Arial" w:hAnsi="Arial" w:cs="Arial"/>
+          <w:sz w:val="24"/>
+          <w:szCs w:val="20"/>
+        </w:rPr>
+      </w:pPr>
+      <w:r>
+        <w:rPr>
+          <w:rFonts w:ascii="Arial" w:eastAsia="Arial" w:hAnsi="Arial" w:cs="Arial"/>
+          <w:sz w:val="24"/>
+          <w:szCs w:val="20"/>
+        </w:rPr>
+        <w:t xml:space="preserve">El despliegue se realizó en los servidores de IBM Cloud, inicialmente se debe tener una cuenta de la empresa. Para hacer el despliegue se requiere tener en la carpeta del proyecto los archivos; </w:t>
+      </w:r>
+      <w:proofErr w:type="spellStart"/>
+      <w:r>
+        <w:rPr>
+          <w:rFonts w:ascii="Arial" w:eastAsia="Arial" w:hAnsi="Arial" w:cs="Arial"/>
+          <w:sz w:val="24"/>
+          <w:szCs w:val="20"/>
+        </w:rPr>
+        <w:t>manifest.yml</w:t>
+      </w:r>
+      <w:proofErr w:type="spellEnd"/>
+      <w:r>
+        <w:rPr>
+          <w:rFonts w:ascii="Arial" w:eastAsia="Arial" w:hAnsi="Arial" w:cs="Arial"/>
+          <w:sz w:val="24"/>
+          <w:szCs w:val="20"/>
+        </w:rPr>
+        <w:t xml:space="preserve"> donde estará el nombre de la aplicación y la memoria </w:t>
+      </w:r>
+      <w:r>
+        <w:rPr>
+          <w:rFonts w:ascii="Arial" w:eastAsia="Arial" w:hAnsi="Arial" w:cs="Arial"/>
+          <w:sz w:val="24"/>
+          <w:szCs w:val="20"/>
+        </w:rPr>
+        <w:t>máxima</w:t>
+      </w:r>
+      <w:r>
+        <w:rPr>
+          <w:rFonts w:ascii="Arial" w:eastAsia="Arial" w:hAnsi="Arial" w:cs="Arial"/>
+          <w:sz w:val="24"/>
+          <w:szCs w:val="20"/>
+        </w:rPr>
+        <w:t>, setup.py donde estará la configuración para el despliegue, requirements.txt donde están todas las librerías instaladas en la API y manejo de repositorios con Git.</w:t>
+      </w:r>
+    </w:p>
+    <w:p>
+      <w:pPr>
+        <w:pStyle w:val="Ttulo1"/>
+        <w:rPr>
+          <w:rFonts w:ascii="Arial" w:eastAsia="Arial" w:hAnsi="Arial" w:cs="Arial"/>
+          <w:color w:val="000000"/>
+          <w:sz w:val="24"/>
+          <w:szCs w:val="24"/>
+        </w:rPr>
+      </w:pPr>
+      <w:bookmarkStart w:id="7" w:name="_Toc75268273"/>
+      <w:r>
+        <w:rPr>
+          <w:rFonts w:ascii="Arial" w:eastAsia="Arial" w:hAnsi="Arial" w:cs="Arial"/>
+          <w:color w:val="000000"/>
+          <w:sz w:val="24"/>
+          <w:szCs w:val="24"/>
+        </w:rPr>
+        <w:t>7. Proceso de Configuración o Despliegue</w:t>
+      </w:r>
       <w:bookmarkEnd w:id="7"/>
-    </w:p>
-    <w:p>
-      <w:pPr>
-        <w:jc w:val="both"/>
-        <w:rPr>
-          <w:rFonts w:ascii="Arial" w:eastAsia="Arial" w:hAnsi="Arial" w:cs="Arial"/>
-          <w:sz w:val="24"/>
-          <w:szCs w:val="20"/>
-        </w:rPr>
-      </w:pPr>
-      <w:r>
-        <w:rPr>
-          <w:rFonts w:ascii="Arial" w:eastAsia="Arial" w:hAnsi="Arial" w:cs="Arial"/>
-          <w:sz w:val="24"/>
-          <w:szCs w:val="20"/>
-        </w:rPr>
-        <w:t xml:space="preserve">En el interior del </w:t>
-      </w:r>
-      <w:r>
-        <w:rPr>
-          <w:rFonts w:ascii="Arial" w:eastAsia="Arial" w:hAnsi="Arial" w:cs="Arial"/>
-          <w:sz w:val="24"/>
-          <w:szCs w:val="20"/>
-        </w:rPr>
-        <w:t xml:space="preserve">proyecto manejamos el framework Flask de Python junto a librerías tales como Dropbox para almacenar las imágenes que utilizamos en el aplicativo, </w:t>
-      </w:r>
-      <w:proofErr w:type="spellStart"/>
-      <w:r>
-        <w:rPr>
-          <w:rFonts w:ascii="Arial" w:eastAsia="Arial" w:hAnsi="Arial" w:cs="Arial"/>
-          <w:sz w:val="24"/>
-          <w:szCs w:val="20"/>
-        </w:rPr>
-        <w:t>Bcrypt</w:t>
-      </w:r>
-      <w:proofErr w:type="spellEnd"/>
-      <w:r>
-        <w:rPr>
-          <w:rFonts w:ascii="Arial" w:eastAsia="Arial" w:hAnsi="Arial" w:cs="Arial"/>
-          <w:sz w:val="24"/>
-          <w:szCs w:val="20"/>
-        </w:rPr>
-        <w:t xml:space="preserve"> para encriptación, </w:t>
-      </w:r>
-      <w:proofErr w:type="spellStart"/>
-      <w:r>
-        <w:rPr>
-          <w:rFonts w:ascii="Arial" w:eastAsia="Arial" w:hAnsi="Arial" w:cs="Arial"/>
-          <w:sz w:val="24"/>
-          <w:szCs w:val="20"/>
-        </w:rPr>
-        <w:t>Pillow</w:t>
-      </w:r>
-      <w:proofErr w:type="spellEnd"/>
-      <w:r>
-        <w:rPr>
-          <w:rFonts w:ascii="Arial" w:eastAsia="Arial" w:hAnsi="Arial" w:cs="Arial"/>
-          <w:sz w:val="24"/>
-          <w:szCs w:val="20"/>
-        </w:rPr>
-        <w:t xml:space="preserve"> para abrir, manipular y guardar archivos, </w:t>
-      </w:r>
-      <w:proofErr w:type="spellStart"/>
-      <w:r>
-        <w:rPr>
-          <w:rFonts w:ascii="Arial" w:eastAsia="Arial" w:hAnsi="Arial" w:cs="Arial"/>
-          <w:sz w:val="24"/>
-          <w:szCs w:val="20"/>
-        </w:rPr>
-        <w:t>Pymongo</w:t>
-      </w:r>
-      <w:proofErr w:type="spellEnd"/>
-      <w:r>
-        <w:rPr>
-          <w:rFonts w:ascii="Arial" w:eastAsia="Arial" w:hAnsi="Arial" w:cs="Arial"/>
-          <w:sz w:val="24"/>
-          <w:szCs w:val="20"/>
-        </w:rPr>
-        <w:t xml:space="preserve"> para hacer consultas a la base de datos, </w:t>
-      </w:r>
-      <w:proofErr w:type="spellStart"/>
-      <w:r>
-        <w:rPr>
-          <w:rFonts w:ascii="Arial" w:eastAsia="Arial" w:hAnsi="Arial" w:cs="Arial"/>
-          <w:sz w:val="24"/>
-          <w:szCs w:val="20"/>
-        </w:rPr>
-        <w:t>Qrcode</w:t>
-      </w:r>
-      <w:proofErr w:type="spellEnd"/>
-      <w:r>
-        <w:rPr>
-          <w:rFonts w:ascii="Arial" w:eastAsia="Arial" w:hAnsi="Arial" w:cs="Arial"/>
-          <w:sz w:val="24"/>
-          <w:szCs w:val="20"/>
-        </w:rPr>
-        <w:t xml:space="preserve"> para generar códigos </w:t>
-      </w:r>
-      <w:proofErr w:type="spellStart"/>
-      <w:r>
-        <w:rPr>
-          <w:rFonts w:ascii="Arial" w:eastAsia="Arial" w:hAnsi="Arial" w:cs="Arial"/>
-          <w:sz w:val="24"/>
-          <w:szCs w:val="20"/>
-        </w:rPr>
-        <w:t>Qr</w:t>
-      </w:r>
-      <w:proofErr w:type="spellEnd"/>
-      <w:r>
-        <w:rPr>
-          <w:rFonts w:ascii="Arial" w:eastAsia="Arial" w:hAnsi="Arial" w:cs="Arial"/>
-          <w:sz w:val="24"/>
-          <w:szCs w:val="20"/>
-        </w:rPr>
-        <w:t xml:space="preserve"> e instalar IBM Cloud CLI</w:t>
-      </w:r>
-      <w:r>
-        <w:rPr>
-          <w:rFonts w:ascii="Arial" w:eastAsia="Arial" w:hAnsi="Arial" w:cs="Arial"/>
-          <w:sz w:val="24"/>
-          <w:szCs w:val="20"/>
-        </w:rPr>
-        <w:t>.</w:t>
-      </w:r>
-    </w:p>
-    <w:p>
-      <w:pPr>
-        <w:jc w:val="both"/>
-        <w:rPr>
-          <w:rFonts w:ascii="Arial" w:eastAsia="Arial" w:hAnsi="Arial" w:cs="Arial"/>
-          <w:sz w:val="24"/>
-          <w:szCs w:val="20"/>
-        </w:rPr>
-      </w:pPr>
-      <w:r>
-        <w:rPr>
-          <w:rFonts w:ascii="Arial" w:eastAsia="Arial" w:hAnsi="Arial" w:cs="Arial"/>
-          <w:sz w:val="24"/>
-          <w:szCs w:val="20"/>
-        </w:rPr>
-        <w:t xml:space="preserve">El despliegue se realizó en los servidores de IBM Cloud, inicialmente se debe tener una cuenta de la empresa. Para hacer el despliegue se requiere tener en la carpeta del proyecto los archivos; </w:t>
-      </w:r>
-      <w:proofErr w:type="spellStart"/>
-      <w:r>
-        <w:rPr>
-          <w:rFonts w:ascii="Arial" w:eastAsia="Arial" w:hAnsi="Arial" w:cs="Arial"/>
-          <w:sz w:val="24"/>
-          <w:szCs w:val="20"/>
-        </w:rPr>
-        <w:t>manifest.yml</w:t>
-      </w:r>
-      <w:proofErr w:type="spellEnd"/>
-      <w:r>
-        <w:rPr>
-          <w:rFonts w:ascii="Arial" w:eastAsia="Arial" w:hAnsi="Arial" w:cs="Arial"/>
-          <w:sz w:val="24"/>
-          <w:szCs w:val="20"/>
-        </w:rPr>
-        <w:t xml:space="preserve"> donde estará el nombre de la aplicación y la memoria </w:t>
-      </w:r>
-      <w:r>
-        <w:rPr>
-          <w:rFonts w:ascii="Arial" w:eastAsia="Arial" w:hAnsi="Arial" w:cs="Arial"/>
-          <w:sz w:val="24"/>
-          <w:szCs w:val="20"/>
-        </w:rPr>
-        <w:t>máxima</w:t>
-      </w:r>
-      <w:r>
-        <w:rPr>
-          <w:rFonts w:ascii="Arial" w:eastAsia="Arial" w:hAnsi="Arial" w:cs="Arial"/>
-          <w:sz w:val="24"/>
-          <w:szCs w:val="20"/>
-        </w:rPr>
-        <w:t>, setup.py donde estará la configuración para el despliegue, requirements.txt donde están todas las librerías instaladas en la API y manejo de repositorios con Git.</w:t>
-      </w:r>
-    </w:p>
-    <w:p>
-      <w:pPr>
-        <w:pStyle w:val="Ttulo1"/>
-        <w:rPr>
-          <w:rFonts w:ascii="Arial" w:eastAsia="Arial" w:hAnsi="Arial" w:cs="Arial"/>
-          <w:color w:val="000000"/>
-          <w:sz w:val="24"/>
-          <w:szCs w:val="24"/>
-        </w:rPr>
-      </w:pPr>
-      <w:bookmarkStart w:id="8" w:name="_Toc75268273"/>
-      <w:r>
-        <w:rPr>
-          <w:rFonts w:ascii="Arial" w:eastAsia="Arial" w:hAnsi="Arial" w:cs="Arial"/>
-          <w:color w:val="000000"/>
-          <w:sz w:val="24"/>
-          <w:szCs w:val="24"/>
-        </w:rPr>
-        <w:t>7. Proceso de Configuración o Despliegue</w:t>
-      </w:r>
-      <w:bookmarkEnd w:id="8"/>
       <w:r>
         <w:rPr>
           <w:rFonts w:ascii="Arial" w:eastAsia="Arial" w:hAnsi="Arial" w:cs="Arial"/>
@@ -7975,7 +7973,6 @@
     </w:p>
     <w:p>
       <w:pPr>
-        <w:pStyle w:val="Prrafodelista"/>
         <w:pBdr>
           <w:top w:val="nil"/>
           <w:left w:val="nil"/>
@@ -8006,20 +8003,1099 @@
           <w:szCs w:val="24"/>
         </w:rPr>
       </w:pPr>
-      <w:bookmarkStart w:id="9" w:name="_Toc75268274"/>
-      <w:r>
-        <w:rPr>
-          <w:rFonts w:ascii="Arial" w:eastAsia="Arial" w:hAnsi="Arial" w:cs="Arial"/>
-          <w:color w:val="000000"/>
-          <w:sz w:val="24"/>
-          <w:szCs w:val="24"/>
-        </w:rPr>
-        <w:t>8. Ingreso al Sistema</w:t>
-      </w:r>
-      <w:bookmarkEnd w:id="9"/>
-    </w:p>
-    <w:p>
-      <w:pPr>
+      <w:r>
+        <w:rPr>
+          <w:rFonts w:ascii="Arial" w:eastAsia="Arial" w:hAnsi="Arial" w:cs="Arial"/>
+          <w:color w:val="000000"/>
+          <w:sz w:val="24"/>
+          <w:szCs w:val="24"/>
+        </w:rPr>
+        <w:t>8</w:t>
+      </w:r>
+      <w:r>
+        <w:rPr>
+          <w:rFonts w:ascii="Arial" w:eastAsia="Arial" w:hAnsi="Arial" w:cs="Arial"/>
+          <w:color w:val="000000"/>
+          <w:sz w:val="24"/>
+          <w:szCs w:val="24"/>
+        </w:rPr>
+        <w:t xml:space="preserve">. </w:t>
+      </w:r>
+      <w:r>
+        <w:rPr>
+          <w:rFonts w:ascii="Arial" w:eastAsia="Arial" w:hAnsi="Arial" w:cs="Arial"/>
+          <w:color w:val="000000"/>
+          <w:sz w:val="24"/>
+          <w:szCs w:val="24"/>
+        </w:rPr>
+        <w:t xml:space="preserve">Cree un clúster de base de datos en la nube con </w:t>
+      </w:r>
+      <w:proofErr w:type="spellStart"/>
+      <w:r>
+        <w:rPr>
+          <w:rFonts w:ascii="Arial" w:eastAsia="Arial" w:hAnsi="Arial" w:cs="Arial"/>
+          <w:color w:val="000000"/>
+          <w:sz w:val="24"/>
+          <w:szCs w:val="24"/>
+        </w:rPr>
+        <w:t>MongoDB</w:t>
+      </w:r>
+      <w:proofErr w:type="spellEnd"/>
+      <w:r>
+        <w:rPr>
+          <w:rFonts w:ascii="Arial" w:eastAsia="Arial" w:hAnsi="Arial" w:cs="Arial"/>
+          <w:color w:val="000000"/>
+          <w:sz w:val="24"/>
+          <w:szCs w:val="24"/>
+        </w:rPr>
+        <w:t xml:space="preserve"> Atlas</w:t>
+      </w:r>
+    </w:p>
+    <w:p>
+      <w:pPr>
+        <w:rPr>
+          <w:rFonts w:ascii="Arial" w:hAnsi="Arial" w:cs="Arial"/>
+          <w:sz w:val="24"/>
+        </w:rPr>
+      </w:pPr>
+      <w:r>
+        <w:rPr>
+          <w:rFonts w:ascii="Arial" w:hAnsi="Arial" w:cs="Arial"/>
+          <w:sz w:val="24"/>
+        </w:rPr>
+        <w:t xml:space="preserve">1. </w:t>
+      </w:r>
+      <w:r>
+        <w:rPr>
+          <w:rFonts w:ascii="Arial" w:hAnsi="Arial" w:cs="Arial"/>
+          <w:sz w:val="24"/>
+        </w:rPr>
+        <w:t>Prerrequisitos</w:t>
+      </w:r>
+    </w:p>
+    <w:p>
+      <w:pPr>
+        <w:rPr>
+          <w:rFonts w:ascii="Arial" w:hAnsi="Arial" w:cs="Arial"/>
+          <w:sz w:val="24"/>
+        </w:rPr>
+      </w:pPr>
+      <w:r>
+        <w:rPr>
+          <w:rFonts w:ascii="Arial" w:hAnsi="Arial" w:cs="Arial"/>
+          <w:sz w:val="24"/>
+        </w:rPr>
+        <w:t>Antes de continuar, asegúrese de tener lo siguiente instalado y configurado en su computadora:</w:t>
+      </w:r>
+    </w:p>
+    <w:p>
+      <w:pPr>
+        <w:rPr>
+          <w:rFonts w:ascii="Arial" w:hAnsi="Arial" w:cs="Arial"/>
+          <w:sz w:val="24"/>
+        </w:rPr>
+      </w:pPr>
+    </w:p>
+    <w:p>
+      <w:pPr>
+        <w:rPr>
+          <w:rFonts w:ascii="Arial" w:hAnsi="Arial" w:cs="Arial"/>
+          <w:sz w:val="24"/>
+        </w:rPr>
+      </w:pPr>
+      <w:r>
+        <w:rPr>
+          <w:rFonts w:ascii="Arial" w:hAnsi="Arial" w:cs="Arial"/>
+          <w:sz w:val="24"/>
+        </w:rPr>
+        <w:t>Python 3.4 o superior</w:t>
+      </w:r>
+    </w:p>
+    <w:p>
+      <w:pPr>
+        <w:rPr>
+          <w:rFonts w:ascii="Arial" w:hAnsi="Arial" w:cs="Arial"/>
+          <w:sz w:val="24"/>
+        </w:rPr>
+      </w:pPr>
+      <w:proofErr w:type="spellStart"/>
+      <w:r>
+        <w:rPr>
+          <w:rFonts w:ascii="Arial" w:hAnsi="Arial" w:cs="Arial"/>
+          <w:sz w:val="24"/>
+        </w:rPr>
+        <w:t>P</w:t>
+      </w:r>
+      <w:r>
+        <w:rPr>
+          <w:rFonts w:ascii="Arial" w:hAnsi="Arial" w:cs="Arial"/>
+          <w:sz w:val="24"/>
+        </w:rPr>
+        <w:t>ip</w:t>
+      </w:r>
+      <w:proofErr w:type="spellEnd"/>
+      <w:r>
+        <w:rPr>
+          <w:rFonts w:ascii="Arial" w:hAnsi="Arial" w:cs="Arial"/>
+          <w:sz w:val="24"/>
+        </w:rPr>
+        <w:t xml:space="preserve"> 18.0 o superior</w:t>
+      </w:r>
+    </w:p>
+    <w:p>
+      <w:pPr>
+        <w:rPr>
+          <w:rFonts w:ascii="Arial" w:hAnsi="Arial" w:cs="Arial"/>
+          <w:sz w:val="24"/>
+        </w:rPr>
+      </w:pPr>
+    </w:p>
+    <w:p>
+      <w:pPr>
+        <w:rPr>
+          <w:rFonts w:ascii="Arial" w:hAnsi="Arial" w:cs="Arial"/>
+          <w:sz w:val="24"/>
+        </w:rPr>
+      </w:pPr>
+      <w:r>
+        <w:rPr>
+          <w:rFonts w:ascii="Arial" w:hAnsi="Arial" w:cs="Arial"/>
+          <w:sz w:val="24"/>
+        </w:rPr>
+        <w:t>2. Creación de un clúster</w:t>
+      </w:r>
+    </w:p>
+    <w:p>
+      <w:pPr>
+        <w:rPr>
+          <w:rFonts w:ascii="Arial" w:hAnsi="Arial" w:cs="Arial"/>
+          <w:sz w:val="24"/>
+        </w:rPr>
+      </w:pPr>
+      <w:r>
+        <w:rPr>
+          <w:rFonts w:ascii="Arial" w:hAnsi="Arial" w:cs="Arial"/>
+          <w:sz w:val="24"/>
+        </w:rPr>
+        <w:t xml:space="preserve">Para poder utilizar los servicios en la nube de </w:t>
+      </w:r>
+      <w:proofErr w:type="spellStart"/>
+      <w:r>
+        <w:rPr>
+          <w:rFonts w:ascii="Arial" w:hAnsi="Arial" w:cs="Arial"/>
+          <w:sz w:val="24"/>
+        </w:rPr>
+        <w:t>MongoDB</w:t>
+      </w:r>
+      <w:proofErr w:type="spellEnd"/>
+      <w:r>
+        <w:rPr>
+          <w:rFonts w:ascii="Arial" w:hAnsi="Arial" w:cs="Arial"/>
+          <w:sz w:val="24"/>
+        </w:rPr>
+        <w:t xml:space="preserve">, necesitará una cuenta de </w:t>
+      </w:r>
+      <w:proofErr w:type="spellStart"/>
+      <w:r>
+        <w:rPr>
+          <w:rFonts w:ascii="Arial" w:hAnsi="Arial" w:cs="Arial"/>
+          <w:sz w:val="24"/>
+        </w:rPr>
+        <w:t>MongoDB</w:t>
+      </w:r>
+      <w:proofErr w:type="spellEnd"/>
+      <w:r>
+        <w:rPr>
+          <w:rFonts w:ascii="Arial" w:hAnsi="Arial" w:cs="Arial"/>
+          <w:sz w:val="24"/>
+        </w:rPr>
+        <w:t xml:space="preserve"> Atlas. Para crear uno, vaya a su página de inicio y presione el botón Comenzar gratis.</w:t>
+      </w:r>
+    </w:p>
+    <w:p>
+      <w:pPr>
+        <w:rPr>
+          <w:rFonts w:ascii="Arial" w:hAnsi="Arial" w:cs="Arial"/>
+          <w:sz w:val="24"/>
+        </w:rPr>
+      </w:pPr>
+      <w:r>
+        <w:rPr>
+          <w:rFonts w:ascii="Arial" w:hAnsi="Arial" w:cs="Arial"/>
+          <w:noProof/>
+          <w:sz w:val="24"/>
+          <w:lang w:val="en-US"/>
+        </w:rPr>
+        <w:lastRenderedPageBreak/>
+        <w:drawing>
+          <wp:inline distT="0" distB="0" distL="0" distR="0">
+            <wp:extent cx="5400040" cy="3041015"/>
+            <wp:effectExtent l="0" t="0" r="0" b="6985"/>
+            <wp:docPr id="21" name="Imagen 21"/>
+            <wp:cNvGraphicFramePr>
+              <a:graphicFrameLocks xmlns:a="http://schemas.openxmlformats.org/drawingml/2006/main" noChangeAspect="1"/>
+            </wp:cNvGraphicFramePr>
+            <a:graphic xmlns:a="http://schemas.openxmlformats.org/drawingml/2006/main">
+              <a:graphicData uri="http://schemas.openxmlformats.org/drawingml/2006/picture">
+                <pic:pic xmlns:pic="http://schemas.openxmlformats.org/drawingml/2006/picture">
+                  <pic:nvPicPr>
+                    <pic:cNvPr id="21" name="1.PNG"/>
+                    <pic:cNvPicPr/>
+                  </pic:nvPicPr>
+                  <pic:blipFill>
+                    <a:blip r:embed="rId26">
+                      <a:extLst>
+                        <a:ext uri="{28A0092B-C50C-407E-A947-70E740481C1C}">
+                          <a14:useLocalDpi xmlns:a14="http://schemas.microsoft.com/office/drawing/2010/main" val="0"/>
+                        </a:ext>
+                      </a:extLst>
+                    </a:blip>
+                    <a:stretch>
+                      <a:fillRect/>
+                    </a:stretch>
+                  </pic:blipFill>
+                  <pic:spPr>
+                    <a:xfrm>
+                      <a:off x="0" y="0"/>
+                      <a:ext cx="5400040" cy="3041015"/>
+                    </a:xfrm>
+                    <a:prstGeom prst="rect">
+                      <a:avLst/>
+                    </a:prstGeom>
+                  </pic:spPr>
+                </pic:pic>
+              </a:graphicData>
+            </a:graphic>
+          </wp:inline>
+        </w:drawing>
+      </w:r>
+    </w:p>
+    <w:p>
+      <w:pPr>
+        <w:rPr>
+          <w:rFonts w:ascii="Arial" w:hAnsi="Arial" w:cs="Arial"/>
+          <w:sz w:val="24"/>
+        </w:rPr>
+      </w:pPr>
+      <w:r>
+        <w:rPr>
+          <w:rFonts w:ascii="Arial" w:hAnsi="Arial" w:cs="Arial"/>
+          <w:sz w:val="24"/>
+        </w:rPr>
+        <w:t>3.</w:t>
+      </w:r>
+      <w:r>
+        <w:t xml:space="preserve"> </w:t>
+      </w:r>
+      <w:r>
+        <w:rPr>
+          <w:rFonts w:ascii="Arial" w:hAnsi="Arial" w:cs="Arial"/>
+          <w:sz w:val="24"/>
+        </w:rPr>
+        <w:t>Después de completar el breve formulario de registro, será redirigido al asistente de creación de clústeres. En su primera sección, deberá elegir el proveedor de nube y la región que prefiera.</w:t>
+      </w:r>
+    </w:p>
+    <w:p>
+      <w:pPr>
+        <w:rPr>
+          <w:rFonts w:ascii="Arial" w:hAnsi="Arial" w:cs="Arial"/>
+          <w:sz w:val="24"/>
+        </w:rPr>
+      </w:pPr>
+      <w:r>
+        <w:rPr>
+          <w:rFonts w:ascii="Arial" w:hAnsi="Arial" w:cs="Arial"/>
+          <w:noProof/>
+          <w:sz w:val="24"/>
+          <w:lang w:val="en-US"/>
+        </w:rPr>
+        <w:drawing>
+          <wp:inline distT="0" distB="0" distL="0" distR="0">
+            <wp:extent cx="5400040" cy="3246120"/>
+            <wp:effectExtent l="0" t="0" r="0" b="0"/>
+            <wp:docPr id="23" name="Imagen 23"/>
+            <wp:cNvGraphicFramePr>
+              <a:graphicFrameLocks xmlns:a="http://schemas.openxmlformats.org/drawingml/2006/main" noChangeAspect="1"/>
+            </wp:cNvGraphicFramePr>
+            <a:graphic xmlns:a="http://schemas.openxmlformats.org/drawingml/2006/main">
+              <a:graphicData uri="http://schemas.openxmlformats.org/drawingml/2006/picture">
+                <pic:pic xmlns:pic="http://schemas.openxmlformats.org/drawingml/2006/picture">
+                  <pic:nvPicPr>
+                    <pic:cNvPr id="23" name="2.PNG"/>
+                    <pic:cNvPicPr/>
+                  </pic:nvPicPr>
+                  <pic:blipFill>
+                    <a:blip r:embed="rId27">
+                      <a:extLst>
+                        <a:ext uri="{28A0092B-C50C-407E-A947-70E740481C1C}">
+                          <a14:useLocalDpi xmlns:a14="http://schemas.microsoft.com/office/drawing/2010/main" val="0"/>
+                        </a:ext>
+                      </a:extLst>
+                    </a:blip>
+                    <a:stretch>
+                      <a:fillRect/>
+                    </a:stretch>
+                  </pic:blipFill>
+                  <pic:spPr>
+                    <a:xfrm>
+                      <a:off x="0" y="0"/>
+                      <a:ext cx="5400040" cy="3246120"/>
+                    </a:xfrm>
+                    <a:prstGeom prst="rect">
+                      <a:avLst/>
+                    </a:prstGeom>
+                  </pic:spPr>
+                </pic:pic>
+              </a:graphicData>
+            </a:graphic>
+          </wp:inline>
+        </w:drawing>
+      </w:r>
+    </w:p>
+    <w:p>
+      <w:pPr>
+        <w:rPr>
+          <w:rFonts w:ascii="Arial" w:hAnsi="Arial" w:cs="Arial"/>
+          <w:sz w:val="24"/>
+        </w:rPr>
+      </w:pPr>
+      <w:r>
+        <w:rPr>
+          <w:rFonts w:ascii="Arial" w:hAnsi="Arial" w:cs="Arial"/>
+          <w:sz w:val="24"/>
+        </w:rPr>
+        <w:t xml:space="preserve">4. </w:t>
+      </w:r>
+      <w:r>
+        <w:rPr>
+          <w:rFonts w:ascii="Arial" w:hAnsi="Arial" w:cs="Arial"/>
+          <w:sz w:val="24"/>
+        </w:rPr>
+        <w:t xml:space="preserve">En </w:t>
+      </w:r>
+      <w:proofErr w:type="gramStart"/>
+      <w:r>
+        <w:rPr>
+          <w:rFonts w:ascii="Arial" w:hAnsi="Arial" w:cs="Arial"/>
+          <w:sz w:val="24"/>
+        </w:rPr>
+        <w:t>la  sección</w:t>
+      </w:r>
+      <w:proofErr w:type="gramEnd"/>
+      <w:r>
+        <w:rPr>
+          <w:rFonts w:ascii="Arial" w:hAnsi="Arial" w:cs="Arial"/>
+          <w:sz w:val="24"/>
+        </w:rPr>
+        <w:t xml:space="preserve"> Nivel de clúster , seleccione la  opción M0 para crear su clúster de nivel gratuito. Ofrece 512 MB de espacio de almacenamiento, una versión reciente de </w:t>
+      </w:r>
+      <w:proofErr w:type="spellStart"/>
+      <w:r>
+        <w:rPr>
+          <w:rFonts w:ascii="Arial" w:hAnsi="Arial" w:cs="Arial"/>
+          <w:sz w:val="24"/>
+        </w:rPr>
+        <w:t>MongoDB</w:t>
+      </w:r>
+      <w:proofErr w:type="spellEnd"/>
+      <w:r>
+        <w:rPr>
+          <w:rFonts w:ascii="Arial" w:hAnsi="Arial" w:cs="Arial"/>
+          <w:sz w:val="24"/>
+        </w:rPr>
+        <w:t xml:space="preserve"> con </w:t>
+      </w:r>
+      <w:proofErr w:type="spellStart"/>
+      <w:r>
+        <w:rPr>
+          <w:rFonts w:ascii="Arial" w:hAnsi="Arial" w:cs="Arial"/>
+          <w:sz w:val="24"/>
+        </w:rPr>
+        <w:t>WiredTiger</w:t>
+      </w:r>
+      <w:proofErr w:type="spellEnd"/>
+      <w:r>
+        <w:rPr>
+          <w:rFonts w:ascii="Arial" w:hAnsi="Arial" w:cs="Arial"/>
+          <w:sz w:val="24"/>
+        </w:rPr>
+        <w:t xml:space="preserve"> como motor de almacenamiento, un conjunto de réplicas de tres nodos y un generoso ancho de banda de 10 GB </w:t>
+      </w:r>
+      <w:r>
+        <w:rPr>
+          <w:rFonts w:ascii="Arial" w:hAnsi="Arial" w:cs="Arial"/>
+          <w:sz w:val="24"/>
+        </w:rPr>
+        <w:lastRenderedPageBreak/>
+        <w:t>por semana.</w:t>
+      </w:r>
+    </w:p>
+    <w:p>
+      <w:pPr>
+        <w:rPr>
+          <w:rFonts w:ascii="Arial" w:hAnsi="Arial" w:cs="Arial"/>
+          <w:sz w:val="24"/>
+        </w:rPr>
+      </w:pPr>
+      <w:r>
+        <w:rPr>
+          <w:rFonts w:ascii="Arial" w:hAnsi="Arial" w:cs="Arial"/>
+          <w:noProof/>
+          <w:sz w:val="24"/>
+          <w:lang w:val="en-US"/>
+        </w:rPr>
+        <w:drawing>
+          <wp:inline distT="0" distB="0" distL="0" distR="0">
+            <wp:extent cx="5400040" cy="3344545"/>
+            <wp:effectExtent l="0" t="0" r="0" b="8255"/>
+            <wp:docPr id="24" name="Imagen 24"/>
+            <wp:cNvGraphicFramePr>
+              <a:graphicFrameLocks xmlns:a="http://schemas.openxmlformats.org/drawingml/2006/main" noChangeAspect="1"/>
+            </wp:cNvGraphicFramePr>
+            <a:graphic xmlns:a="http://schemas.openxmlformats.org/drawingml/2006/main">
+              <a:graphicData uri="http://schemas.openxmlformats.org/drawingml/2006/picture">
+                <pic:pic xmlns:pic="http://schemas.openxmlformats.org/drawingml/2006/picture">
+                  <pic:nvPicPr>
+                    <pic:cNvPr id="24" name="3.PNG"/>
+                    <pic:cNvPicPr/>
+                  </pic:nvPicPr>
+                  <pic:blipFill>
+                    <a:blip r:embed="rId28">
+                      <a:extLst>
+                        <a:ext uri="{28A0092B-C50C-407E-A947-70E740481C1C}">
+                          <a14:useLocalDpi xmlns:a14="http://schemas.microsoft.com/office/drawing/2010/main" val="0"/>
+                        </a:ext>
+                      </a:extLst>
+                    </a:blip>
+                    <a:stretch>
+                      <a:fillRect/>
+                    </a:stretch>
+                  </pic:blipFill>
+                  <pic:spPr>
+                    <a:xfrm>
+                      <a:off x="0" y="0"/>
+                      <a:ext cx="5400040" cy="3344545"/>
+                    </a:xfrm>
+                    <a:prstGeom prst="rect">
+                      <a:avLst/>
+                    </a:prstGeom>
+                  </pic:spPr>
+                </pic:pic>
+              </a:graphicData>
+            </a:graphic>
+          </wp:inline>
+        </w:drawing>
+      </w:r>
+    </w:p>
+    <w:p>
+      <w:pPr>
+        <w:rPr>
+          <w:rFonts w:ascii="Arial" w:hAnsi="Arial" w:cs="Arial"/>
+          <w:sz w:val="24"/>
+        </w:rPr>
+      </w:pPr>
+    </w:p>
+    <w:p>
+      <w:pPr>
+        <w:rPr>
+          <w:rFonts w:ascii="Arial" w:hAnsi="Arial" w:cs="Arial"/>
+          <w:sz w:val="24"/>
+        </w:rPr>
+      </w:pPr>
+      <w:r>
+        <w:rPr>
+          <w:rFonts w:ascii="Arial" w:hAnsi="Arial" w:cs="Arial"/>
+          <w:sz w:val="24"/>
+        </w:rPr>
+        <w:t xml:space="preserve">5. </w:t>
+      </w:r>
+      <w:r>
+        <w:rPr>
+          <w:rFonts w:ascii="Arial" w:hAnsi="Arial" w:cs="Arial"/>
+          <w:sz w:val="24"/>
+        </w:rPr>
+        <w:t>Por último, asigne un nombre significativo al clúster y p</w:t>
+      </w:r>
+      <w:r>
+        <w:rPr>
+          <w:rFonts w:ascii="Arial" w:hAnsi="Arial" w:cs="Arial"/>
+          <w:sz w:val="24"/>
+        </w:rPr>
+        <w:t>resione el botón Crear clúster.</w:t>
+      </w:r>
+    </w:p>
+    <w:p>
+      <w:pPr>
+        <w:rPr>
+          <w:rFonts w:ascii="Arial" w:hAnsi="Arial" w:cs="Arial"/>
+          <w:sz w:val="24"/>
+        </w:rPr>
+      </w:pPr>
+    </w:p>
+    <w:p>
+      <w:pPr>
+        <w:rPr>
+          <w:rFonts w:ascii="Arial" w:hAnsi="Arial" w:cs="Arial"/>
+          <w:sz w:val="24"/>
+        </w:rPr>
+      </w:pPr>
+      <w:r>
+        <w:rPr>
+          <w:rFonts w:ascii="Arial" w:hAnsi="Arial" w:cs="Arial"/>
+          <w:sz w:val="24"/>
+        </w:rPr>
+        <w:t xml:space="preserve">6. </w:t>
+      </w:r>
+      <w:r>
+        <w:rPr>
+          <w:rFonts w:ascii="Arial" w:hAnsi="Arial" w:cs="Arial"/>
+          <w:sz w:val="24"/>
+        </w:rPr>
+        <w:t xml:space="preserve">Necesitará una cadena de conexión válida para conectarse a su clúster desde su aplicación. Para obtenerlo, vaya a </w:t>
+      </w:r>
+      <w:proofErr w:type="gramStart"/>
+      <w:r>
+        <w:rPr>
+          <w:rFonts w:ascii="Arial" w:hAnsi="Arial" w:cs="Arial"/>
+          <w:sz w:val="24"/>
+        </w:rPr>
+        <w:t>la  pestaña</w:t>
+      </w:r>
+      <w:proofErr w:type="gramEnd"/>
+      <w:r>
+        <w:rPr>
+          <w:rFonts w:ascii="Arial" w:hAnsi="Arial" w:cs="Arial"/>
+          <w:sz w:val="24"/>
+        </w:rPr>
+        <w:t xml:space="preserve"> Descripción general </w:t>
+      </w:r>
+      <w:r>
+        <w:rPr>
+          <w:rFonts w:ascii="Arial" w:hAnsi="Arial" w:cs="Arial"/>
+          <w:sz w:val="24"/>
+        </w:rPr>
+        <w:t>y presione el  botón Conectar .</w:t>
+      </w:r>
+    </w:p>
+    <w:p>
+      <w:pPr>
+        <w:rPr>
+          <w:rFonts w:ascii="Arial" w:hAnsi="Arial" w:cs="Arial"/>
+          <w:sz w:val="24"/>
+        </w:rPr>
+      </w:pPr>
+      <w:r>
+        <w:rPr>
+          <w:rFonts w:ascii="Arial" w:hAnsi="Arial" w:cs="Arial"/>
+          <w:sz w:val="24"/>
+        </w:rPr>
+        <w:t xml:space="preserve">En el cuadro de diálogo que se abre, seleccione </w:t>
+      </w:r>
+      <w:proofErr w:type="gramStart"/>
+      <w:r>
+        <w:rPr>
+          <w:rFonts w:ascii="Arial" w:hAnsi="Arial" w:cs="Arial"/>
+          <w:sz w:val="24"/>
+        </w:rPr>
+        <w:t>la  opción</w:t>
+      </w:r>
+      <w:proofErr w:type="gramEnd"/>
+      <w:r>
+        <w:rPr>
+          <w:rFonts w:ascii="Arial" w:hAnsi="Arial" w:cs="Arial"/>
+          <w:sz w:val="24"/>
+        </w:rPr>
+        <w:t xml:space="preserve"> Conectar su aplicación y presione el  botón Estoy usando el controlador 3.6 o posterior . Ahora debería poder ver su cadena de conexión. No tendrá su contraseña real, por lo que deberá ingresarla manualmente. Después de hacerlo, tome nota de la cadena para poder usarla más tarde.</w:t>
+      </w:r>
+    </w:p>
+    <w:p>
+      <w:pPr>
+        <w:rPr>
+          <w:rFonts w:ascii="Arial" w:hAnsi="Arial" w:cs="Arial"/>
+          <w:sz w:val="24"/>
+        </w:rPr>
+      </w:pPr>
+      <w:r>
+        <w:rPr>
+          <w:rFonts w:ascii="Arial" w:hAnsi="Arial" w:cs="Arial"/>
+          <w:noProof/>
+          <w:sz w:val="24"/>
+          <w:lang w:val="en-US"/>
+        </w:rPr>
+        <w:lastRenderedPageBreak/>
+        <w:drawing>
+          <wp:inline distT="0" distB="0" distL="0" distR="0">
+            <wp:extent cx="5400040" cy="2901950"/>
+            <wp:effectExtent l="0" t="0" r="0" b="0"/>
+            <wp:docPr id="25" name="Imagen 25"/>
+            <wp:cNvGraphicFramePr>
+              <a:graphicFrameLocks xmlns:a="http://schemas.openxmlformats.org/drawingml/2006/main" noChangeAspect="1"/>
+            </wp:cNvGraphicFramePr>
+            <a:graphic xmlns:a="http://schemas.openxmlformats.org/drawingml/2006/main">
+              <a:graphicData uri="http://schemas.openxmlformats.org/drawingml/2006/picture">
+                <pic:pic xmlns:pic="http://schemas.openxmlformats.org/drawingml/2006/picture">
+                  <pic:nvPicPr>
+                    <pic:cNvPr id="25" name="4.PNG"/>
+                    <pic:cNvPicPr/>
+                  </pic:nvPicPr>
+                  <pic:blipFill>
+                    <a:blip r:embed="rId29">
+                      <a:extLst>
+                        <a:ext uri="{28A0092B-C50C-407E-A947-70E740481C1C}">
+                          <a14:useLocalDpi xmlns:a14="http://schemas.microsoft.com/office/drawing/2010/main" val="0"/>
+                        </a:ext>
+                      </a:extLst>
+                    </a:blip>
+                    <a:stretch>
+                      <a:fillRect/>
+                    </a:stretch>
+                  </pic:blipFill>
+                  <pic:spPr>
+                    <a:xfrm>
+                      <a:off x="0" y="0"/>
+                      <a:ext cx="5400040" cy="2901950"/>
+                    </a:xfrm>
+                    <a:prstGeom prst="rect">
+                      <a:avLst/>
+                    </a:prstGeom>
+                  </pic:spPr>
+                </pic:pic>
+              </a:graphicData>
+            </a:graphic>
+          </wp:inline>
+        </w:drawing>
+      </w:r>
+    </w:p>
+    <w:p>
+      <w:pPr>
+        <w:rPr>
+          <w:rFonts w:ascii="Arial" w:hAnsi="Arial" w:cs="Arial"/>
+          <w:sz w:val="24"/>
+        </w:rPr>
+      </w:pPr>
+    </w:p>
+    <w:p>
+      <w:pPr>
+        <w:rPr>
+          <w:rFonts w:ascii="Arial" w:hAnsi="Arial" w:cs="Arial"/>
+          <w:sz w:val="24"/>
+        </w:rPr>
+      </w:pPr>
+      <w:r>
+        <w:rPr>
+          <w:rFonts w:ascii="Arial" w:hAnsi="Arial" w:cs="Arial"/>
+          <w:sz w:val="24"/>
+        </w:rPr>
+        <w:t xml:space="preserve">7. </w:t>
+      </w:r>
+      <w:r>
+        <w:rPr>
+          <w:rFonts w:ascii="Arial" w:hAnsi="Arial" w:cs="Arial"/>
+          <w:sz w:val="24"/>
+        </w:rPr>
+        <w:t xml:space="preserve">Para poder interactuar con su clúster </w:t>
+      </w:r>
+      <w:proofErr w:type="spellStart"/>
+      <w:r>
+        <w:rPr>
+          <w:rFonts w:ascii="Arial" w:hAnsi="Arial" w:cs="Arial"/>
+          <w:sz w:val="24"/>
+        </w:rPr>
+        <w:t>MongoDB</w:t>
+      </w:r>
+      <w:proofErr w:type="spellEnd"/>
+      <w:r>
+        <w:rPr>
+          <w:rFonts w:ascii="Arial" w:hAnsi="Arial" w:cs="Arial"/>
+          <w:sz w:val="24"/>
+        </w:rPr>
+        <w:t xml:space="preserve"> Atlas mediante programación, debe tener un controlador </w:t>
+      </w:r>
+      <w:proofErr w:type="spellStart"/>
+      <w:r>
+        <w:rPr>
+          <w:rFonts w:ascii="Arial" w:hAnsi="Arial" w:cs="Arial"/>
+          <w:sz w:val="24"/>
+        </w:rPr>
+        <w:t>MongoDB</w:t>
+      </w:r>
+      <w:proofErr w:type="spellEnd"/>
+      <w:r>
+        <w:rPr>
+          <w:rFonts w:ascii="Arial" w:hAnsi="Arial" w:cs="Arial"/>
+          <w:sz w:val="24"/>
+        </w:rPr>
+        <w:t xml:space="preserve"> instalado en su computadora. Para el lenguaje de programación Python, </w:t>
+      </w:r>
+      <w:proofErr w:type="spellStart"/>
+      <w:r>
+        <w:rPr>
+          <w:rFonts w:ascii="Arial" w:hAnsi="Arial" w:cs="Arial"/>
+          <w:sz w:val="24"/>
+        </w:rPr>
+        <w:t>PyMongo</w:t>
+      </w:r>
+      <w:proofErr w:type="spellEnd"/>
+      <w:r>
+        <w:rPr>
+          <w:rFonts w:ascii="Arial" w:hAnsi="Arial" w:cs="Arial"/>
+          <w:sz w:val="24"/>
+        </w:rPr>
+        <w:t xml:space="preserve"> es el controlador más popular disponible en la actualidad. La forma recomendada de instalarlo en su computadora es usar el </w:t>
+      </w:r>
+      <w:proofErr w:type="spellStart"/>
+      <w:r>
+        <w:rPr>
+          <w:rFonts w:ascii="Arial" w:hAnsi="Arial" w:cs="Arial"/>
+          <w:sz w:val="24"/>
+        </w:rPr>
+        <w:t>pip</w:t>
+      </w:r>
+      <w:proofErr w:type="spellEnd"/>
+      <w:r>
+        <w:rPr>
+          <w:rFonts w:ascii="Arial" w:hAnsi="Arial" w:cs="Arial"/>
+          <w:sz w:val="24"/>
+        </w:rPr>
+        <w:t xml:space="preserve"> módulo como se muestra a continuación:</w:t>
+      </w:r>
+    </w:p>
+    <w:p>
+      <w:pPr>
+        <w:rPr>
+          <w:rFonts w:ascii="Arial" w:hAnsi="Arial" w:cs="Arial"/>
+          <w:sz w:val="24"/>
+        </w:rPr>
+      </w:pPr>
+      <w:r>
+        <w:rPr>
+          <w:rFonts w:ascii="Arial" w:hAnsi="Arial" w:cs="Arial"/>
+          <w:noProof/>
+          <w:sz w:val="24"/>
+          <w:lang w:val="en-US"/>
+        </w:rPr>
+        <w:drawing>
+          <wp:inline distT="0" distB="0" distL="0" distR="0">
+            <wp:extent cx="5400040" cy="308610"/>
+            <wp:effectExtent l="0" t="0" r="0" b="0"/>
+            <wp:docPr id="26" name="Imagen 26"/>
+            <wp:cNvGraphicFramePr>
+              <a:graphicFrameLocks xmlns:a="http://schemas.openxmlformats.org/drawingml/2006/main" noChangeAspect="1"/>
+            </wp:cNvGraphicFramePr>
+            <a:graphic xmlns:a="http://schemas.openxmlformats.org/drawingml/2006/main">
+              <a:graphicData uri="http://schemas.openxmlformats.org/drawingml/2006/picture">
+                <pic:pic xmlns:pic="http://schemas.openxmlformats.org/drawingml/2006/picture">
+                  <pic:nvPicPr>
+                    <pic:cNvPr id="26" name="5.PNG"/>
+                    <pic:cNvPicPr/>
+                  </pic:nvPicPr>
+                  <pic:blipFill>
+                    <a:blip r:embed="rId30">
+                      <a:extLst>
+                        <a:ext uri="{28A0092B-C50C-407E-A947-70E740481C1C}">
+                          <a14:useLocalDpi xmlns:a14="http://schemas.microsoft.com/office/drawing/2010/main" val="0"/>
+                        </a:ext>
+                      </a:extLst>
+                    </a:blip>
+                    <a:stretch>
+                      <a:fillRect/>
+                    </a:stretch>
+                  </pic:blipFill>
+                  <pic:spPr>
+                    <a:xfrm>
+                      <a:off x="0" y="0"/>
+                      <a:ext cx="5400040" cy="308610"/>
+                    </a:xfrm>
+                    <a:prstGeom prst="rect">
+                      <a:avLst/>
+                    </a:prstGeom>
+                  </pic:spPr>
+                </pic:pic>
+              </a:graphicData>
+            </a:graphic>
+          </wp:inline>
+        </w:drawing>
+      </w:r>
+    </w:p>
+    <w:p>
+      <w:pPr>
+        <w:rPr>
+          <w:rFonts w:ascii="Arial" w:hAnsi="Arial" w:cs="Arial"/>
+          <w:sz w:val="24"/>
+        </w:rPr>
+      </w:pPr>
+      <w:r>
+        <w:rPr>
+          <w:rFonts w:ascii="Arial" w:hAnsi="Arial" w:cs="Arial"/>
+          <w:sz w:val="24"/>
+        </w:rPr>
+        <w:t>Es posible que haya notado que su cadena de c</w:t>
+      </w:r>
+      <w:r>
+        <w:rPr>
+          <w:rFonts w:ascii="Arial" w:hAnsi="Arial" w:cs="Arial"/>
+          <w:sz w:val="24"/>
+        </w:rPr>
+        <w:t xml:space="preserve">onexión de </w:t>
+      </w:r>
+      <w:proofErr w:type="spellStart"/>
+      <w:r>
+        <w:rPr>
+          <w:rFonts w:ascii="Arial" w:hAnsi="Arial" w:cs="Arial"/>
+          <w:sz w:val="24"/>
+        </w:rPr>
+        <w:t>MongoDB</w:t>
+      </w:r>
+      <w:proofErr w:type="spellEnd"/>
+      <w:r>
+        <w:rPr>
+          <w:rFonts w:ascii="Arial" w:hAnsi="Arial" w:cs="Arial"/>
+          <w:sz w:val="24"/>
+        </w:rPr>
+        <w:t xml:space="preserve"> Atlas es un </w:t>
+      </w:r>
+      <w:proofErr w:type="spellStart"/>
+      <w:r>
+        <w:rPr>
+          <w:rFonts w:ascii="Arial" w:hAnsi="Arial" w:cs="Arial"/>
+          <w:sz w:val="24"/>
+        </w:rPr>
+        <w:t>mongodb+srv</w:t>
+      </w:r>
+      <w:proofErr w:type="spellEnd"/>
+      <w:r>
+        <w:rPr>
+          <w:rFonts w:ascii="Arial" w:hAnsi="Arial" w:cs="Arial"/>
+          <w:sz w:val="24"/>
+        </w:rPr>
+        <w:t xml:space="preserve">:// URI. Para permitir que el controlador funcione con registros SRV de DNS, también debe instalar el </w:t>
+      </w:r>
+      <w:proofErr w:type="spellStart"/>
+      <w:r>
+        <w:rPr>
+          <w:rFonts w:ascii="Arial" w:hAnsi="Arial" w:cs="Arial"/>
+          <w:sz w:val="24"/>
+        </w:rPr>
+        <w:t>dnspython</w:t>
+      </w:r>
+      <w:proofErr w:type="spellEnd"/>
+      <w:r>
+        <w:rPr>
+          <w:rFonts w:ascii="Arial" w:hAnsi="Arial" w:cs="Arial"/>
+          <w:sz w:val="24"/>
+        </w:rPr>
+        <w:t xml:space="preserve"> módulo. Así es cómo:</w:t>
+      </w:r>
+    </w:p>
+    <w:p>
+      <w:pPr>
+        <w:rPr>
+          <w:rFonts w:ascii="Arial" w:hAnsi="Arial" w:cs="Arial"/>
+          <w:sz w:val="24"/>
+        </w:rPr>
+      </w:pPr>
+      <w:r>
+        <w:rPr>
+          <w:rFonts w:ascii="Arial" w:hAnsi="Arial" w:cs="Arial"/>
+          <w:noProof/>
+          <w:sz w:val="24"/>
+          <w:lang w:val="en-US"/>
+        </w:rPr>
+        <w:drawing>
+          <wp:inline distT="0" distB="0" distL="0" distR="0">
+            <wp:extent cx="5400040" cy="252095"/>
+            <wp:effectExtent l="0" t="0" r="0" b="0"/>
+            <wp:docPr id="27" name="Imagen 27"/>
+            <wp:cNvGraphicFramePr>
+              <a:graphicFrameLocks xmlns:a="http://schemas.openxmlformats.org/drawingml/2006/main" noChangeAspect="1"/>
+            </wp:cNvGraphicFramePr>
+            <a:graphic xmlns:a="http://schemas.openxmlformats.org/drawingml/2006/main">
+              <a:graphicData uri="http://schemas.openxmlformats.org/drawingml/2006/picture">
+                <pic:pic xmlns:pic="http://schemas.openxmlformats.org/drawingml/2006/picture">
+                  <pic:nvPicPr>
+                    <pic:cNvPr id="27" name="6.PNG"/>
+                    <pic:cNvPicPr/>
+                  </pic:nvPicPr>
+                  <pic:blipFill>
+                    <a:blip r:embed="rId31">
+                      <a:extLst>
+                        <a:ext uri="{28A0092B-C50C-407E-A947-70E740481C1C}">
+                          <a14:useLocalDpi xmlns:a14="http://schemas.microsoft.com/office/drawing/2010/main" val="0"/>
+                        </a:ext>
+                      </a:extLst>
+                    </a:blip>
+                    <a:stretch>
+                      <a:fillRect/>
+                    </a:stretch>
+                  </pic:blipFill>
+                  <pic:spPr>
+                    <a:xfrm>
+                      <a:off x="0" y="0"/>
+                      <a:ext cx="5400040" cy="252095"/>
+                    </a:xfrm>
+                    <a:prstGeom prst="rect">
+                      <a:avLst/>
+                    </a:prstGeom>
+                  </pic:spPr>
+                </pic:pic>
+              </a:graphicData>
+            </a:graphic>
+          </wp:inline>
+        </w:drawing>
+      </w:r>
+    </w:p>
+    <w:p>
+      <w:pPr>
+        <w:rPr>
+          <w:rFonts w:ascii="Arial" w:hAnsi="Arial" w:cs="Arial"/>
+          <w:sz w:val="24"/>
+        </w:rPr>
+      </w:pPr>
+    </w:p>
+    <w:p>
+      <w:pPr>
+        <w:rPr>
+          <w:rFonts w:ascii="Arial" w:hAnsi="Arial" w:cs="Arial"/>
+          <w:sz w:val="24"/>
+        </w:rPr>
+      </w:pPr>
+      <w:r>
+        <w:rPr>
+          <w:rFonts w:ascii="Arial" w:hAnsi="Arial" w:cs="Arial"/>
+          <w:sz w:val="24"/>
+        </w:rPr>
+        <w:t xml:space="preserve">8. </w:t>
+      </w:r>
+      <w:r>
+        <w:rPr>
+          <w:rFonts w:ascii="Arial" w:hAnsi="Arial" w:cs="Arial"/>
+          <w:sz w:val="24"/>
+        </w:rPr>
+        <w:t xml:space="preserve">Ahora puede usar su clúster de </w:t>
+      </w:r>
+      <w:proofErr w:type="spellStart"/>
+      <w:r>
+        <w:rPr>
+          <w:rFonts w:ascii="Arial" w:hAnsi="Arial" w:cs="Arial"/>
+          <w:sz w:val="24"/>
+        </w:rPr>
+        <w:t>MongoDB</w:t>
+      </w:r>
+      <w:proofErr w:type="spellEnd"/>
+      <w:r>
+        <w:rPr>
+          <w:rFonts w:ascii="Arial" w:hAnsi="Arial" w:cs="Arial"/>
+          <w:sz w:val="24"/>
+        </w:rPr>
+        <w:t xml:space="preserve"> desde cualquier aplicación de Python. Para seguir conmigo, cree un nuevo script de Python y ábralo usa</w:t>
+      </w:r>
+      <w:r>
+        <w:rPr>
+          <w:rFonts w:ascii="Arial" w:hAnsi="Arial" w:cs="Arial"/>
+          <w:sz w:val="24"/>
+        </w:rPr>
+        <w:t>ndo cualquier editor de código.</w:t>
+      </w:r>
+    </w:p>
+    <w:p>
+      <w:pPr>
+        <w:rPr>
+          <w:rFonts w:ascii="Arial" w:hAnsi="Arial" w:cs="Arial"/>
+          <w:sz w:val="24"/>
+        </w:rPr>
+      </w:pPr>
+      <w:r>
+        <w:rPr>
+          <w:rFonts w:ascii="Arial" w:hAnsi="Arial" w:cs="Arial"/>
+          <w:sz w:val="24"/>
+        </w:rPr>
+        <w:t xml:space="preserve">Dentro del script, para poder interactuar con el clúster, </w:t>
+      </w:r>
+      <w:r>
+        <w:rPr>
+          <w:rFonts w:ascii="Arial" w:hAnsi="Arial" w:cs="Arial"/>
+          <w:sz w:val="24"/>
+        </w:rPr>
+        <w:t xml:space="preserve">necesitará una instancia de la </w:t>
+      </w:r>
+      <w:proofErr w:type="spellStart"/>
+      <w:r>
+        <w:rPr>
+          <w:rFonts w:ascii="Arial" w:hAnsi="Arial" w:cs="Arial"/>
+          <w:sz w:val="24"/>
+        </w:rPr>
+        <w:t>MongoClient</w:t>
+      </w:r>
+      <w:proofErr w:type="spellEnd"/>
+      <w:r>
+        <w:rPr>
+          <w:rFonts w:ascii="Arial" w:hAnsi="Arial" w:cs="Arial"/>
+          <w:sz w:val="24"/>
+        </w:rPr>
+        <w:t xml:space="preserve"> clase. Como único argumento para su constructor, pase su cadena de conexión.</w:t>
+      </w:r>
+    </w:p>
+    <w:p>
+      <w:pPr>
+        <w:rPr>
+          <w:rFonts w:ascii="Arial" w:hAnsi="Arial" w:cs="Arial"/>
+          <w:sz w:val="24"/>
+        </w:rPr>
+      </w:pPr>
+      <w:r>
+        <w:rPr>
+          <w:rFonts w:ascii="Arial" w:hAnsi="Arial" w:cs="Arial"/>
+          <w:noProof/>
+          <w:sz w:val="24"/>
+          <w:lang w:val="en-US"/>
+        </w:rPr>
+        <w:lastRenderedPageBreak/>
+        <w:drawing>
+          <wp:inline distT="0" distB="0" distL="0" distR="0">
+            <wp:extent cx="5400040" cy="1129030"/>
+            <wp:effectExtent l="0" t="0" r="0" b="0"/>
+            <wp:docPr id="28" name="Imagen 28"/>
+            <wp:cNvGraphicFramePr>
+              <a:graphicFrameLocks xmlns:a="http://schemas.openxmlformats.org/drawingml/2006/main" noChangeAspect="1"/>
+            </wp:cNvGraphicFramePr>
+            <a:graphic xmlns:a="http://schemas.openxmlformats.org/drawingml/2006/main">
+              <a:graphicData uri="http://schemas.openxmlformats.org/drawingml/2006/picture">
+                <pic:pic xmlns:pic="http://schemas.openxmlformats.org/drawingml/2006/picture">
+                  <pic:nvPicPr>
+                    <pic:cNvPr id="28" name="7.PNG"/>
+                    <pic:cNvPicPr/>
+                  </pic:nvPicPr>
+                  <pic:blipFill>
+                    <a:blip r:embed="rId32">
+                      <a:extLst>
+                        <a:ext uri="{28A0092B-C50C-407E-A947-70E740481C1C}">
+                          <a14:useLocalDpi xmlns:a14="http://schemas.microsoft.com/office/drawing/2010/main" val="0"/>
+                        </a:ext>
+                      </a:extLst>
+                    </a:blip>
+                    <a:stretch>
+                      <a:fillRect/>
+                    </a:stretch>
+                  </pic:blipFill>
+                  <pic:spPr>
+                    <a:xfrm>
+                      <a:off x="0" y="0"/>
+                      <a:ext cx="5400040" cy="1129030"/>
+                    </a:xfrm>
+                    <a:prstGeom prst="rect">
+                      <a:avLst/>
+                    </a:prstGeom>
+                  </pic:spPr>
+                </pic:pic>
+              </a:graphicData>
+            </a:graphic>
+          </wp:inline>
+        </w:drawing>
+      </w:r>
+    </w:p>
+    <w:p>
+      <w:pPr>
+        <w:pStyle w:val="Prrafodelista"/>
         <w:pBdr>
           <w:top w:val="nil"/>
           <w:left w:val="nil"/>
@@ -8039,15 +9115,37 @@
           <w:szCs w:val="24"/>
         </w:rPr>
       </w:pPr>
-      <w:r>
-        <w:rPr>
-          <w:rFonts w:ascii="Arial" w:eastAsia="Arial" w:hAnsi="Arial" w:cs="Arial"/>
-          <w:color w:val="000000"/>
-          <w:sz w:val="24"/>
-          <w:szCs w:val="24"/>
-        </w:rPr>
-        <w:t>Esta plantilla está basada en los pasos realizados para el despliegue del Back-end del proyecto software por lo tanto el usuario final no tiene la posibilidad de acceder a la URL que se proporcionó por IBM Cloud. Para ingresar al sistema nos dirigimos al manual técnico de configuración del Front-end.</w:t>
-      </w:r>
+    </w:p>
+    <w:p>
+      <w:pPr>
+        <w:pStyle w:val="Ttulo1"/>
+        <w:rPr>
+          <w:rFonts w:ascii="Arial" w:eastAsia="Arial" w:hAnsi="Arial" w:cs="Arial"/>
+          <w:color w:val="000000"/>
+          <w:sz w:val="24"/>
+          <w:szCs w:val="24"/>
+        </w:rPr>
+      </w:pPr>
+      <w:bookmarkStart w:id="8" w:name="_Toc75268274"/>
+      <w:r>
+        <w:rPr>
+          <w:rFonts w:ascii="Arial" w:eastAsia="Arial" w:hAnsi="Arial" w:cs="Arial"/>
+          <w:color w:val="000000"/>
+          <w:sz w:val="24"/>
+          <w:szCs w:val="24"/>
+        </w:rPr>
+        <w:t>9</w:t>
+      </w:r>
+      <w:r>
+        <w:rPr>
+          <w:rFonts w:ascii="Arial" w:eastAsia="Arial" w:hAnsi="Arial" w:cs="Arial"/>
+          <w:color w:val="000000"/>
+          <w:sz w:val="24"/>
+          <w:szCs w:val="24"/>
+        </w:rPr>
+        <w:t>. Ingreso al Sistema</w:t>
+      </w:r>
+      <w:bookmarkEnd w:id="8"/>
     </w:p>
     <w:p>
       <w:pPr>
@@ -8062,6 +9160,114 @@
           <w:tab w:val="left" w:pos="5460"/>
         </w:tabs>
         <w:spacing w:after="0" w:line="240" w:lineRule="auto"/>
+        <w:jc w:val="both"/>
+        <w:rPr>
+          <w:rFonts w:ascii="Arial" w:eastAsia="Arial" w:hAnsi="Arial" w:cs="Arial"/>
+          <w:color w:val="000000"/>
+          <w:sz w:val="24"/>
+          <w:szCs w:val="24"/>
+        </w:rPr>
+      </w:pPr>
+      <w:r>
+        <w:rPr>
+          <w:rFonts w:ascii="Arial" w:eastAsia="Arial" w:hAnsi="Arial" w:cs="Arial"/>
+          <w:color w:val="000000"/>
+          <w:sz w:val="24"/>
+          <w:szCs w:val="24"/>
+        </w:rPr>
+        <w:t>Esta plantilla está basada en los pasos realizados para el despliegue del Back-end del proyecto software por lo tanto el usuario final no tiene la posibilidad de acceder a la URL que se proporcionó por IBM Cloud. Para ingresar al sistema nos dirigimos al manual técnico de configuración del Front-end.</w:t>
+      </w:r>
+    </w:p>
+    <w:p>
+      <w:pPr>
+        <w:pBdr>
+          <w:top w:val="nil"/>
+          <w:left w:val="nil"/>
+          <w:bottom w:val="nil"/>
+          <w:right w:val="nil"/>
+          <w:between w:val="nil"/>
+        </w:pBdr>
+        <w:tabs>
+          <w:tab w:val="left" w:pos="5460"/>
+        </w:tabs>
+        <w:spacing w:after="0" w:line="240" w:lineRule="auto"/>
+        <w:jc w:val="both"/>
+        <w:rPr>
+          <w:rFonts w:ascii="Arial" w:eastAsia="Arial" w:hAnsi="Arial" w:cs="Arial"/>
+          <w:color w:val="000000"/>
+          <w:sz w:val="24"/>
+          <w:szCs w:val="24"/>
+        </w:rPr>
+      </w:pPr>
+    </w:p>
+    <w:p>
+      <w:pPr>
+        <w:pBdr>
+          <w:top w:val="nil"/>
+          <w:left w:val="nil"/>
+          <w:bottom w:val="nil"/>
+          <w:right w:val="nil"/>
+          <w:between w:val="nil"/>
+        </w:pBdr>
+        <w:tabs>
+          <w:tab w:val="left" w:pos="5460"/>
+        </w:tabs>
+        <w:spacing w:after="0" w:line="240" w:lineRule="auto"/>
+        <w:jc w:val="both"/>
+      </w:pPr>
+      <w:r>
+        <w:rPr>
+          <w:rFonts w:ascii="Arial" w:eastAsia="Arial" w:hAnsi="Arial" w:cs="Arial"/>
+          <w:color w:val="000000"/>
+          <w:sz w:val="24"/>
+          <w:szCs w:val="24"/>
+        </w:rPr>
+        <w:t xml:space="preserve">Para comprobar que el servicio de IBM Cloud está funcionando correctamente ingresamos a esta URL: </w:t>
+      </w:r>
+      <w:hyperlink r:id="rId33" w:tooltip="ComApp.us-south.cf.appdomain.cloud" w:history="1">
+        <w:r>
+          <w:rPr>
+            <w:rStyle w:val="Hipervnculo"/>
+            <w:rFonts w:ascii="Arial" w:hAnsi="Arial" w:cs="Arial"/>
+            <w:color w:val="0F62FE"/>
+            <w:sz w:val="21"/>
+            <w:szCs w:val="21"/>
+            <w:bdr w:val="none" w:sz="0" w:space="0" w:color="auto" w:frame="1"/>
+            <w:shd w:val="clear" w:color="auto" w:fill="FFFFFF"/>
+          </w:rPr>
+          <w:t>ComApp.us-</w:t>
+        </w:r>
+        <w:proofErr w:type="spellStart"/>
+        <w:r>
+          <w:rPr>
+            <w:rStyle w:val="Hipervnculo"/>
+            <w:rFonts w:ascii="Arial" w:hAnsi="Arial" w:cs="Arial"/>
+            <w:color w:val="0F62FE"/>
+            <w:sz w:val="21"/>
+            <w:szCs w:val="21"/>
+            <w:bdr w:val="none" w:sz="0" w:space="0" w:color="auto" w:frame="1"/>
+            <w:shd w:val="clear" w:color="auto" w:fill="FFFFFF"/>
+          </w:rPr>
+          <w:t>south.cf.appdomain.cloud</w:t>
+        </w:r>
+        <w:proofErr w:type="spellEnd"/>
+      </w:hyperlink>
+      <w:bookmarkStart w:id="9" w:name="_GoBack"/>
+      <w:bookmarkEnd w:id="9"/>
+    </w:p>
+    <w:p>
+      <w:pPr>
+        <w:pBdr>
+          <w:top w:val="nil"/>
+          <w:left w:val="nil"/>
+          <w:bottom w:val="nil"/>
+          <w:right w:val="nil"/>
+          <w:between w:val="nil"/>
+        </w:pBdr>
+        <w:tabs>
+          <w:tab w:val="left" w:pos="5460"/>
+        </w:tabs>
+        <w:spacing w:after="0" w:line="240" w:lineRule="auto"/>
         <w:ind w:left="780"/>
         <w:jc w:val="both"/>
         <w:rPr>
@@ -8090,7 +9296,16 @@
           <w:sz w:val="24"/>
           <w:szCs w:val="24"/>
         </w:rPr>
-        <w:t>9. Otras Consideraciones</w:t>
+        <w:t>10</w:t>
+      </w:r>
+      <w:r>
+        <w:rPr>
+          <w:rFonts w:ascii="Arial" w:eastAsia="Arial" w:hAnsi="Arial" w:cs="Arial"/>
+          <w:color w:val="000000"/>
+          <w:sz w:val="24"/>
+          <w:szCs w:val="24"/>
+        </w:rPr>
+        <w:t>. Otras Consideraciones</w:t>
       </w:r>
       <w:bookmarkEnd w:id="10"/>
     </w:p>
@@ -8151,7 +9366,6 @@
           <w:szCs w:val="20"/>
           <w:lang w:val="en-US"/>
         </w:rPr>
-        <w:lastRenderedPageBreak/>
         <w:drawing>
           <wp:inline distT="0" distB="0" distL="0" distR="0">
             <wp:extent cx="5400040" cy="2537460"/>
@@ -8168,7 +9382,7 @@
                     <pic:cNvPicPr/>
                   </pic:nvPicPr>
                   <pic:blipFill>
-                    <a:blip r:embed="rId26">
+                    <a:blip r:embed="rId34">
                       <a:extLst>
                         <a:ext uri="{28A0092B-C50C-407E-A947-70E740481C1C}">
                           <a14:useLocalDpi xmlns:a14="http://schemas.microsoft.com/office/drawing/2010/main" val="0"/>
@@ -8303,7 +9517,7 @@
                     <pic:cNvPicPr/>
                   </pic:nvPicPr>
                   <pic:blipFill>
-                    <a:blip r:embed="rId27" cstate="print">
+                    <a:blip r:embed="rId35" cstate="print">
                       <a:extLst>
                         <a:ext uri="{28A0092B-C50C-407E-A947-70E740481C1C}">
                           <a14:useLocalDpi xmlns:a14="http://schemas.microsoft.com/office/drawing/2010/main" val="0"/>
@@ -8362,7 +9576,7 @@
       </w:pPr>
     </w:p>
     <w:sectPr>
-      <w:headerReference w:type="default" r:id="rId28"/>
+      <w:headerReference w:type="default" r:id="rId36"/>
       <w:pgSz w:w="11906" w:h="16838"/>
       <w:pgMar w:top="1417" w:right="1701" w:bottom="1417" w:left="1701" w:header="0" w:footer="720" w:gutter="0"/>
       <w:pgNumType w:start="1"/>

</xml_diff>